<commit_message>
Cartão CIM Questionario Cidadão e Funcionarios
</commit_message>
<xml_diff>
--- a/Monografia/Administração/Questionario AMM.docx
+++ b/Monografia/Administração/Questionario AMM.docx
@@ -1,9 +1,10 @@
 
 <file path=word/document.xml><?xml version="1.0" encoding="utf-8"?>
-<w:document xmlns:wpc="http://schemas.microsoft.com/office/word/2010/wordprocessingCanvas" xmlns:cx="http://schemas.microsoft.com/office/drawing/2014/chartex" xmlns:cx1="http://schemas.microsoft.com/office/drawing/2015/9/8/chartex" xmlns:cx2="http://schemas.microsoft.com/office/drawing/2015/10/21/chartex" xmlns:cx3="http://schemas.microsoft.com/office/drawing/2016/5/9/chartex" xmlns:cx4="http://schemas.microsoft.com/office/drawing/2016/5/10/chartex" xmlns:cx5="http://schemas.microsoft.com/office/drawing/2016/5/11/chartex" xmlns:cx6="http://schemas.microsoft.com/office/drawing/2016/5/12/chartex" xmlns:cx7="http://schemas.microsoft.com/office/drawing/2016/5/13/chartex" xmlns:cx8="http://schemas.microsoft.com/office/drawing/2016/5/14/chartex" xmlns:mc="http://schemas.openxmlformats.org/markup-compatibility/2006" xmlns:aink="http://schemas.microsoft.com/office/drawing/2016/ink" xmlns:am3d="http://schemas.microsoft.com/office/drawing/2017/model3d" xmlns:o="urn:schemas-microsoft-com:office:office" xmlns:r="http://schemas.openxmlformats.org/officeDocument/2006/relationships" xmlns:m="http://schemas.openxmlformats.org/officeDocument/2006/math" xmlns:v="urn:schemas-microsoft-com:vml" xmlns:wp14="http://schemas.microsoft.com/office/word/2010/wordprocessingDrawing" xmlns:wp="http://schemas.openxmlformats.org/drawingml/2006/wordprocessingDrawing" xmlns:w10="urn:schemas-microsoft-com:office:word" xmlns:w="http://schemas.openxmlformats.org/wordprocessingml/2006/main" xmlns:w14="http://schemas.microsoft.com/office/word/2010/wordml" xmlns:w15="http://schemas.microsoft.com/office/word/2012/wordml" xmlns:w16cid="http://schemas.microsoft.com/office/word/2016/wordml/cid" xmlns:w16se="http://schemas.microsoft.com/office/word/2015/wordml/symex" xmlns:wpg="http://schemas.microsoft.com/office/word/2010/wordprocessingGroup" xmlns:wpi="http://schemas.microsoft.com/office/word/2010/wordprocessingInk" xmlns:wne="http://schemas.microsoft.com/office/word/2006/wordml" xmlns:wps="http://schemas.microsoft.com/office/word/2010/wordprocessingShape" mc:Ignorable="w14 w15 w16se w16cid wp14">
+<w:document xmlns:wpc="http://schemas.microsoft.com/office/word/2010/wordprocessingCanvas" xmlns:cx="http://schemas.microsoft.com/office/drawing/2014/chartex" xmlns:cx1="http://schemas.microsoft.com/office/drawing/2015/9/8/chartex" xmlns:cx2="http://schemas.microsoft.com/office/drawing/2015/10/21/chartex" xmlns:cx3="http://schemas.microsoft.com/office/drawing/2016/5/9/chartex" xmlns:cx4="http://schemas.microsoft.com/office/drawing/2016/5/10/chartex" xmlns:cx5="http://schemas.microsoft.com/office/drawing/2016/5/11/chartex" xmlns:cx6="http://schemas.microsoft.com/office/drawing/2016/5/12/chartex" xmlns:cx7="http://schemas.microsoft.com/office/drawing/2016/5/13/chartex" xmlns:cx8="http://schemas.microsoft.com/office/drawing/2016/5/14/chartex" xmlns:mc="http://schemas.openxmlformats.org/markup-compatibility/2006" xmlns:aink="http://schemas.microsoft.com/office/drawing/2016/ink" xmlns:am3d="http://schemas.microsoft.com/office/drawing/2017/model3d" xmlns:o="urn:schemas-microsoft-com:office:office" xmlns:r="http://schemas.openxmlformats.org/officeDocument/2006/relationships" xmlns:m="http://schemas.openxmlformats.org/officeDocument/2006/math" xmlns:v="urn:schemas-microsoft-com:vml" xmlns:wp14="http://schemas.microsoft.com/office/word/2010/wordprocessingDrawing" xmlns:wp="http://schemas.openxmlformats.org/drawingml/2006/wordprocessingDrawing" xmlns:w10="urn:schemas-microsoft-com:office:word" xmlns:w="http://schemas.openxmlformats.org/wordprocessingml/2006/main" xmlns:w14="http://schemas.microsoft.com/office/word/2010/wordml" xmlns:w15="http://schemas.microsoft.com/office/word/2012/wordml" xmlns:w16cex="http://schemas.microsoft.com/office/word/2018/wordml/cex" xmlns:w16cid="http://schemas.microsoft.com/office/word/2016/wordml/cid" xmlns:w16="http://schemas.microsoft.com/office/word/2018/wordml" xmlns:w16se="http://schemas.microsoft.com/office/word/2015/wordml/symex" xmlns:wpg="http://schemas.microsoft.com/office/word/2010/wordprocessingGroup" xmlns:wpi="http://schemas.microsoft.com/office/word/2010/wordprocessingInk" xmlns:wne="http://schemas.microsoft.com/office/word/2006/wordml" xmlns:wps="http://schemas.microsoft.com/office/word/2010/wordprocessingShape" mc:Ignorable="w14 w15 w16se w16cid w16 w16cex wp14">
   <w:body>
     <w:p>
       <w:pPr>
+        <w:spacing w:after="0" w:line="240" w:lineRule="auto"/>
         <w:jc w:val="center"/>
         <w:rPr>
           <w:rFonts w:ascii="Times New Roman" w:hAnsi="Times New Roman" w:cs="Times New Roman"/>
@@ -23,7 +24,11 @@
         </w:rPr>
         <w:t>QUESTIONÁRIO</w:t>
       </w:r>
-      <w:r>
+    </w:p>
+    <w:p>
+      <w:pPr>
+        <w:spacing w:after="0" w:line="240" w:lineRule="auto"/>
+        <w:jc w:val="center"/>
         <w:rPr>
           <w:rFonts w:ascii="Times New Roman" w:hAnsi="Times New Roman" w:cs="Times New Roman"/>
           <w:b/>
@@ -31,16 +36,6 @@
           <w:sz w:val="36"/>
           <w:szCs w:val="36"/>
         </w:rPr>
-        <w:t xml:space="preserve"> 1</w:t>
-      </w:r>
-    </w:p>
-    <w:p>
-      <w:pPr>
-        <w:rPr>
-          <w:rFonts w:ascii="Times New Roman" w:hAnsi="Times New Roman" w:cs="Times New Roman"/>
-          <w:b/>
-          <w:bCs/>
-        </w:rPr>
       </w:pPr>
       <w:r>
         <w:rPr>
@@ -52,13 +47,13 @@
         <mc:AlternateContent>
           <mc:Choice Requires="wps">
             <w:drawing>
-              <wp:anchor distT="0" distB="0" distL="114300" distR="114300" simplePos="0" relativeHeight="251659264" behindDoc="0" locked="0" layoutInCell="1" allowOverlap="1" wp14:anchorId="54E8494F" wp14:editId="545D776C">
+              <wp:anchor distT="0" distB="0" distL="114300" distR="114300" simplePos="0" relativeHeight="251659264" behindDoc="0" locked="0" layoutInCell="1" allowOverlap="1" wp14:anchorId="54E8494F" wp14:editId="21B02D47">
                 <wp:simplePos x="0" y="0"/>
                 <wp:positionH relativeFrom="column">
                   <wp:posOffset>-499110</wp:posOffset>
                 </wp:positionH>
                 <wp:positionV relativeFrom="paragraph">
-                  <wp:posOffset>201295</wp:posOffset>
+                  <wp:posOffset>322911</wp:posOffset>
                 </wp:positionV>
                 <wp:extent cx="6467475" cy="914400"/>
                 <wp:effectExtent l="0" t="0" r="28575" b="19050"/>
@@ -155,6 +150,7 @@
                                 <w:szCs w:val="28"/>
                               </w:rPr>
                             </w:pPr>
+                            <w:proofErr w:type="spellStart"/>
                             <w:r>
                               <w:rPr>
                                 <w:rFonts w:ascii="Times New Roman" w:hAnsi="Times New Roman" w:cs="Times New Roman"/>
@@ -177,7 +173,16 @@
                                 <w:sz w:val="28"/>
                                 <w:szCs w:val="28"/>
                               </w:rPr>
-                              <w:t>ata de Início de Função____</w:t>
+                              <w:t>ata</w:t>
+                            </w:r>
+                            <w:proofErr w:type="spellEnd"/>
+                            <w:r>
+                              <w:rPr>
+                                <w:rFonts w:ascii="Times New Roman" w:hAnsi="Times New Roman" w:cs="Times New Roman"/>
+                                <w:sz w:val="28"/>
+                                <w:szCs w:val="28"/>
+                              </w:rPr>
+                              <w:t xml:space="preserve"> de Início de Função____</w:t>
                             </w:r>
                             <w:r>
                               <w:rPr>
@@ -234,7 +239,7 @@
           </mc:Choice>
           <mc:Fallback>
             <w:pict>
-              <v:roundrect w14:anchorId="54E8494F" id="Retângulo: Cantos Arredondados 1" o:spid="_x0000_s1026" style="position:absolute;margin-left:-39.3pt;margin-top:15.85pt;width:509.25pt;height:1in;z-index:251659264;visibility:visible;mso-wrap-style:square;mso-width-percent:0;mso-height-percent:0;mso-wrap-distance-left:9pt;mso-wrap-distance-top:0;mso-wrap-distance-right:9pt;mso-wrap-distance-bottom:0;mso-position-horizontal:absolute;mso-position-horizontal-relative:text;mso-position-vertical:absolute;mso-position-vertical-relative:text;mso-width-percent:0;mso-height-percent:0;mso-width-relative:margin;mso-height-relative:margin;v-text-anchor:middle" arcsize="10923f" o:gfxdata="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" fillcolor="white [3201]" strokecolor="#5b9bd5 [3208]" strokeweight="1pt">
+              <v:roundrect w14:anchorId="54E8494F" id="Retângulo: Cantos Arredondados 1" o:spid="_x0000_s1026" style="position:absolute;left:0;text-align:left;margin-left:-39.3pt;margin-top:25.45pt;width:509.25pt;height:1in;z-index:251659264;visibility:visible;mso-wrap-style:square;mso-width-percent:0;mso-height-percent:0;mso-wrap-distance-left:9pt;mso-wrap-distance-top:0;mso-wrap-distance-right:9pt;mso-wrap-distance-bottom:0;mso-position-horizontal:absolute;mso-position-horizontal-relative:text;mso-position-vertical:absolute;mso-position-vertical-relative:text;mso-width-percent:0;mso-height-percent:0;mso-width-relative:margin;mso-height-relative:margin;v-text-anchor:middle" arcsize="10923f" o:gfxdata="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" fillcolor="white [3201]" strokecolor="#5b9bd5 [3208]" strokeweight="1pt">
                 <v:stroke joinstyle="miter"/>
                 <v:textbox>
                   <w:txbxContent>
@@ -299,6 +304,7 @@
                           <w:szCs w:val="28"/>
                         </w:rPr>
                       </w:pPr>
+                      <w:proofErr w:type="spellStart"/>
                       <w:r>
                         <w:rPr>
                           <w:rFonts w:ascii="Times New Roman" w:hAnsi="Times New Roman" w:cs="Times New Roman"/>
@@ -321,7 +327,16 @@
                           <w:sz w:val="28"/>
                           <w:szCs w:val="28"/>
                         </w:rPr>
-                        <w:t>ata de Início de Função____</w:t>
+                        <w:t>ata</w:t>
+                      </w:r>
+                      <w:proofErr w:type="spellEnd"/>
+                      <w:r>
+                        <w:rPr>
+                          <w:rFonts w:ascii="Times New Roman" w:hAnsi="Times New Roman" w:cs="Times New Roman"/>
+                          <w:sz w:val="28"/>
+                          <w:szCs w:val="28"/>
+                        </w:rPr>
+                        <w:t xml:space="preserve"> de Início de Função____</w:t>
                       </w:r>
                       <w:r>
                         <w:rPr>
@@ -363,24 +378,34 @@
           </mc:Fallback>
         </mc:AlternateContent>
       </w:r>
-    </w:p>
-    <w:p>
-      <w:pPr>
+      <w:r>
         <w:rPr>
           <w:rFonts w:ascii="Times New Roman" w:hAnsi="Times New Roman" w:cs="Times New Roman"/>
           <w:b/>
           <w:bCs/>
-        </w:rPr>
-      </w:pPr>
-    </w:p>
-    <w:p>
-      <w:pPr>
+          <w:sz w:val="36"/>
+          <w:szCs w:val="36"/>
+        </w:rPr>
+        <w:t>“</w:t>
+      </w:r>
+      <w:r>
+        <w:rPr>
+          <w:rFonts w:ascii="Times New Roman" w:hAnsi="Times New Roman" w:cs="Times New Roman"/>
+          <w:sz w:val="36"/>
+          <w:szCs w:val="36"/>
+        </w:rPr>
+        <w:t>Funcionário</w:t>
+      </w:r>
+      <w:r>
         <w:rPr>
           <w:rFonts w:ascii="Times New Roman" w:hAnsi="Times New Roman" w:cs="Times New Roman"/>
           <w:b/>
           <w:bCs/>
-        </w:rPr>
-      </w:pPr>
+          <w:sz w:val="36"/>
+          <w:szCs w:val="36"/>
+        </w:rPr>
+        <w:t>”</w:t>
+      </w:r>
     </w:p>
     <w:p>
       <w:pPr>
@@ -402,19 +427,90 @@
     </w:p>
     <w:p>
       <w:pPr>
-        <w:jc w:val="center"/>
         <w:rPr>
           <w:rFonts w:ascii="Times New Roman" w:hAnsi="Times New Roman" w:cs="Times New Roman"/>
           <w:b/>
           <w:bCs/>
         </w:rPr>
       </w:pPr>
-      <w:r>
+    </w:p>
+    <w:p>
+      <w:pPr>
         <w:rPr>
           <w:rFonts w:ascii="Times New Roman" w:hAnsi="Times New Roman" w:cs="Times New Roman"/>
           <w:b/>
           <w:bCs/>
         </w:rPr>
+      </w:pPr>
+    </w:p>
+    <w:p>
+      <w:pPr>
+        <w:rPr>
+          <w:rFonts w:ascii="Times New Roman" w:hAnsi="Times New Roman" w:cs="Times New Roman"/>
+        </w:rPr>
+      </w:pPr>
+      <w:r>
+        <w:rPr>
+          <w:rFonts w:ascii="Times New Roman" w:hAnsi="Times New Roman" w:cs="Times New Roman"/>
+          <w:b/>
+          <w:bCs/>
+        </w:rPr>
+        <w:t xml:space="preserve">Nota: </w:t>
+      </w:r>
+      <w:r>
+        <w:rPr>
+          <w:rFonts w:ascii="Times New Roman" w:hAnsi="Times New Roman" w:cs="Times New Roman"/>
+        </w:rPr>
+        <w:t xml:space="preserve">Em detrimento </w:t>
+      </w:r>
+      <w:r>
+        <w:rPr>
+          <w:rFonts w:ascii="Times New Roman" w:hAnsi="Times New Roman" w:cs="Times New Roman"/>
+        </w:rPr>
+        <w:t>d</w:t>
+      </w:r>
+      <w:r>
+        <w:rPr>
+          <w:rFonts w:ascii="Times New Roman" w:hAnsi="Times New Roman" w:cs="Times New Roman"/>
+        </w:rPr>
+        <w:t>as</w:t>
+      </w:r>
+      <w:r>
+        <w:rPr>
+          <w:rFonts w:ascii="Times New Roman" w:hAnsi="Times New Roman" w:cs="Times New Roman"/>
+        </w:rPr>
+        <w:t xml:space="preserve"> respostas</w:t>
+      </w:r>
+      <w:r>
+        <w:rPr>
+          <w:rFonts w:ascii="Times New Roman" w:hAnsi="Times New Roman" w:cs="Times New Roman"/>
+        </w:rPr>
+        <w:t xml:space="preserve"> aqui apresentadas, poderão surgir novas </w:t>
+      </w:r>
+      <w:r>
+        <w:rPr>
+          <w:rFonts w:ascii="Times New Roman" w:hAnsi="Times New Roman" w:cs="Times New Roman"/>
+        </w:rPr>
+        <w:t>questões</w:t>
+      </w:r>
+      <w:r>
+        <w:rPr>
+          <w:rFonts w:ascii="Times New Roman" w:hAnsi="Times New Roman" w:cs="Times New Roman"/>
+        </w:rPr>
+        <w:t xml:space="preserve"> e sugestões</w:t>
+      </w:r>
+      <w:r>
+        <w:rPr>
+          <w:rFonts w:ascii="Times New Roman" w:hAnsi="Times New Roman" w:cs="Times New Roman"/>
+        </w:rPr>
+        <w:t>, esperamos que não seja incomodo…</w:t>
+      </w:r>
+    </w:p>
+    <w:p>
+      <w:pPr>
+        <w:pStyle w:val="MonografiaUtangaTitulo1"/>
+      </w:pPr>
+      <w:r>
         <w:t>Grupo I</w:t>
       </w:r>
     </w:p>
@@ -425,6 +521,7 @@
           <w:ilvl w:val="0"/>
           <w:numId w:val="2"/>
         </w:numPr>
+        <w:jc w:val="both"/>
         <w:rPr>
           <w:rFonts w:ascii="Times New Roman" w:hAnsi="Times New Roman" w:cs="Times New Roman"/>
           <w:sz w:val="28"/>
@@ -462,6 +559,100 @@
           <w:szCs w:val="28"/>
         </w:rPr>
         <w:t>unicipal?</w:t>
+      </w:r>
+    </w:p>
+    <w:p>
+      <w:pPr>
+        <w:pStyle w:val="PargrafodaLista"/>
+        <w:numPr>
+          <w:ilvl w:val="0"/>
+          <w:numId w:val="9"/>
+        </w:numPr>
+        <w:jc w:val="both"/>
+        <w:rPr>
+          <w:rFonts w:ascii="Times New Roman" w:hAnsi="Times New Roman" w:cs="Times New Roman"/>
+          <w:sz w:val="28"/>
+          <w:szCs w:val="28"/>
+        </w:rPr>
+      </w:pPr>
+      <w:r>
+        <w:rPr>
+          <w:rFonts w:ascii="Times New Roman" w:hAnsi="Times New Roman" w:cs="Times New Roman"/>
+          <w:sz w:val="28"/>
+          <w:szCs w:val="28"/>
+        </w:rPr>
+        <w:t>Organicamente como esta composta a A</w:t>
+      </w:r>
+      <w:r>
+        <w:rPr>
+          <w:rFonts w:ascii="Times New Roman" w:hAnsi="Times New Roman" w:cs="Times New Roman"/>
+          <w:sz w:val="28"/>
+          <w:szCs w:val="28"/>
+        </w:rPr>
+        <w:t>MM</w:t>
+      </w:r>
+      <w:r>
+        <w:rPr>
+          <w:rFonts w:ascii="Times New Roman" w:hAnsi="Times New Roman" w:cs="Times New Roman"/>
+          <w:sz w:val="28"/>
+          <w:szCs w:val="28"/>
+        </w:rPr>
+        <w:t>.</w:t>
+      </w:r>
+    </w:p>
+    <w:p>
+      <w:pPr>
+        <w:pStyle w:val="PargrafodaLista"/>
+        <w:numPr>
+          <w:ilvl w:val="0"/>
+          <w:numId w:val="9"/>
+        </w:numPr>
+        <w:jc w:val="both"/>
+        <w:rPr>
+          <w:rFonts w:ascii="Times New Roman" w:hAnsi="Times New Roman" w:cs="Times New Roman"/>
+          <w:sz w:val="28"/>
+          <w:szCs w:val="28"/>
+        </w:rPr>
+      </w:pPr>
+      <w:r>
+        <w:rPr>
+          <w:rFonts w:ascii="Times New Roman" w:hAnsi="Times New Roman" w:cs="Times New Roman"/>
+          <w:sz w:val="28"/>
+          <w:szCs w:val="28"/>
+        </w:rPr>
+        <w:t xml:space="preserve">Qual é a </w:t>
+      </w:r>
+      <w:r>
+        <w:rPr>
+          <w:rFonts w:ascii="Times New Roman" w:hAnsi="Times New Roman" w:cs="Times New Roman"/>
+          <w:sz w:val="28"/>
+          <w:szCs w:val="28"/>
+        </w:rPr>
+        <w:t>E</w:t>
+      </w:r>
+      <w:r>
+        <w:rPr>
+          <w:rFonts w:ascii="Times New Roman" w:hAnsi="Times New Roman" w:cs="Times New Roman"/>
+          <w:sz w:val="28"/>
+          <w:szCs w:val="28"/>
+        </w:rPr>
+        <w:t>strutura</w:t>
+      </w:r>
+      <w:r>
+        <w:rPr>
+          <w:rFonts w:ascii="Times New Roman" w:hAnsi="Times New Roman" w:cs="Times New Roman"/>
+          <w:sz w:val="28"/>
+          <w:szCs w:val="28"/>
+        </w:rPr>
+        <w:t xml:space="preserve"> Física</w:t>
+      </w:r>
+      <w:r>
+        <w:rPr>
+          <w:rFonts w:ascii="Times New Roman" w:hAnsi="Times New Roman" w:cs="Times New Roman"/>
+          <w:sz w:val="28"/>
+          <w:szCs w:val="28"/>
+        </w:rPr>
+        <w:t>?</w:t>
       </w:r>
     </w:p>
     <w:p>
@@ -471,19 +662,44 @@
           <w:ilvl w:val="0"/>
           <w:numId w:val="2"/>
         </w:numPr>
-        <w:rPr>
-          <w:rFonts w:ascii="Times New Roman" w:hAnsi="Times New Roman" w:cs="Times New Roman"/>
-          <w:sz w:val="28"/>
-          <w:szCs w:val="28"/>
-        </w:rPr>
-      </w:pPr>
-      <w:r>
-        <w:rPr>
-          <w:rFonts w:ascii="Times New Roman" w:hAnsi="Times New Roman" w:cs="Times New Roman"/>
-          <w:sz w:val="28"/>
-          <w:szCs w:val="28"/>
-        </w:rPr>
-        <w:t>Organicamente como esta composta a Administração Municipal.</w:t>
+        <w:jc w:val="both"/>
+        <w:rPr>
+          <w:rFonts w:ascii="Times New Roman" w:hAnsi="Times New Roman" w:cs="Times New Roman"/>
+          <w:sz w:val="28"/>
+          <w:szCs w:val="28"/>
+        </w:rPr>
+      </w:pPr>
+      <w:r>
+        <w:rPr>
+          <w:rFonts w:ascii="Times New Roman" w:hAnsi="Times New Roman" w:cs="Times New Roman"/>
+          <w:sz w:val="28"/>
+          <w:szCs w:val="28"/>
+        </w:rPr>
+        <w:t xml:space="preserve">Quantos Funcionários comporta a </w:t>
+      </w:r>
+      <w:r>
+        <w:rPr>
+          <w:rFonts w:ascii="Times New Roman" w:hAnsi="Times New Roman" w:cs="Times New Roman"/>
+          <w:sz w:val="28"/>
+          <w:szCs w:val="28"/>
+        </w:rPr>
+        <w:t>A</w:t>
+      </w:r>
+      <w:r>
+        <w:rPr>
+          <w:rFonts w:ascii="Times New Roman" w:hAnsi="Times New Roman" w:cs="Times New Roman"/>
+          <w:sz w:val="28"/>
+          <w:szCs w:val="28"/>
+        </w:rPr>
+        <w:t>dministração</w:t>
+      </w:r>
+      <w:r>
+        <w:rPr>
+          <w:rFonts w:ascii="Times New Roman" w:hAnsi="Times New Roman" w:cs="Times New Roman"/>
+          <w:sz w:val="28"/>
+          <w:szCs w:val="28"/>
+        </w:rPr>
+        <w:t>?</w:t>
       </w:r>
     </w:p>
     <w:p>
@@ -491,37 +707,22 @@
         <w:pStyle w:val="PargrafodaLista"/>
         <w:numPr>
           <w:ilvl w:val="0"/>
-          <w:numId w:val="2"/>
+          <w:numId w:val="11"/>
         </w:numPr>
-        <w:rPr>
-          <w:rFonts w:ascii="Times New Roman" w:hAnsi="Times New Roman" w:cs="Times New Roman"/>
-          <w:sz w:val="28"/>
-          <w:szCs w:val="28"/>
-        </w:rPr>
-      </w:pPr>
-      <w:r>
-        <w:rPr>
-          <w:rFonts w:ascii="Times New Roman" w:hAnsi="Times New Roman" w:cs="Times New Roman"/>
-          <w:sz w:val="28"/>
-          <w:szCs w:val="28"/>
-        </w:rPr>
-        <w:t>Qual é a estrutura</w:t>
-      </w:r>
-      <w:r>
-        <w:rPr>
-          <w:rFonts w:ascii="Times New Roman" w:hAnsi="Times New Roman" w:cs="Times New Roman"/>
-          <w:sz w:val="28"/>
-          <w:szCs w:val="28"/>
-        </w:rPr>
-        <w:t xml:space="preserve"> Física</w:t>
-      </w:r>
-      <w:r>
-        <w:rPr>
-          <w:rFonts w:ascii="Times New Roman" w:hAnsi="Times New Roman" w:cs="Times New Roman"/>
-          <w:sz w:val="28"/>
-          <w:szCs w:val="28"/>
-        </w:rPr>
-        <w:t xml:space="preserve"> da A.M.M?</w:t>
+        <w:jc w:val="both"/>
+        <w:rPr>
+          <w:rFonts w:ascii="Times New Roman" w:hAnsi="Times New Roman" w:cs="Times New Roman"/>
+          <w:sz w:val="28"/>
+          <w:szCs w:val="28"/>
+        </w:rPr>
+      </w:pPr>
+      <w:r>
+        <w:rPr>
+          <w:rFonts w:ascii="Times New Roman" w:hAnsi="Times New Roman" w:cs="Times New Roman"/>
+          <w:sz w:val="28"/>
+          <w:szCs w:val="28"/>
+        </w:rPr>
+        <w:t>Quais as categorias desses funcionários?</w:t>
       </w:r>
     </w:p>
     <w:p>
@@ -529,72 +730,51 @@
         <w:pStyle w:val="PargrafodaLista"/>
         <w:numPr>
           <w:ilvl w:val="0"/>
-          <w:numId w:val="2"/>
+          <w:numId w:val="11"/>
         </w:numPr>
-        <w:rPr>
-          <w:rFonts w:ascii="Times New Roman" w:hAnsi="Times New Roman" w:cs="Times New Roman"/>
-          <w:sz w:val="28"/>
-          <w:szCs w:val="28"/>
-        </w:rPr>
-      </w:pPr>
-      <w:r>
-        <w:rPr>
-          <w:rFonts w:ascii="Times New Roman" w:hAnsi="Times New Roman" w:cs="Times New Roman"/>
-          <w:sz w:val="28"/>
-          <w:szCs w:val="28"/>
-        </w:rPr>
-        <w:t>Quantos Funcionários comporta a administração</w:t>
-      </w:r>
-      <w:r>
-        <w:rPr>
-          <w:rFonts w:ascii="Times New Roman" w:hAnsi="Times New Roman" w:cs="Times New Roman"/>
-          <w:sz w:val="28"/>
-          <w:szCs w:val="28"/>
-        </w:rPr>
-        <w:t>?</w:t>
-      </w:r>
-      <w:r>
-        <w:rPr>
-          <w:rFonts w:ascii="Times New Roman" w:hAnsi="Times New Roman" w:cs="Times New Roman"/>
-          <w:sz w:val="28"/>
-          <w:szCs w:val="28"/>
-        </w:rPr>
-        <w:t xml:space="preserve"> </w:t>
-      </w:r>
-    </w:p>
-    <w:p>
-      <w:pPr>
-        <w:pStyle w:val="PargrafodaLista"/>
-        <w:rPr>
-          <w:rFonts w:ascii="Times New Roman" w:hAnsi="Times New Roman" w:cs="Times New Roman"/>
-          <w:sz w:val="28"/>
-          <w:szCs w:val="28"/>
-        </w:rPr>
-      </w:pPr>
-    </w:p>
-    <w:p>
-      <w:pPr>
-        <w:jc w:val="center"/>
-        <w:rPr>
-          <w:rFonts w:ascii="Times New Roman" w:hAnsi="Times New Roman" w:cs="Times New Roman"/>
-          <w:sz w:val="28"/>
-          <w:szCs w:val="28"/>
-        </w:rPr>
-      </w:pPr>
-      <w:r>
-        <w:rPr>
-          <w:rFonts w:ascii="Times New Roman" w:hAnsi="Times New Roman" w:cs="Times New Roman"/>
-          <w:b/>
-          <w:bCs/>
-        </w:rPr>
+        <w:jc w:val="both"/>
+        <w:rPr>
+          <w:rFonts w:ascii="Times New Roman" w:hAnsi="Times New Roman" w:cs="Times New Roman"/>
+          <w:sz w:val="28"/>
+          <w:szCs w:val="28"/>
+        </w:rPr>
+      </w:pPr>
+      <w:r>
+        <w:rPr>
+          <w:rFonts w:ascii="Times New Roman" w:hAnsi="Times New Roman" w:cs="Times New Roman"/>
+          <w:sz w:val="28"/>
+          <w:szCs w:val="28"/>
+        </w:rPr>
+        <w:t xml:space="preserve">Quais os </w:t>
+      </w:r>
+      <w:r>
+        <w:rPr>
+          <w:rFonts w:ascii="Times New Roman" w:hAnsi="Times New Roman" w:cs="Times New Roman"/>
+          <w:sz w:val="28"/>
+          <w:szCs w:val="28"/>
+        </w:rPr>
+        <w:t xml:space="preserve">níveis </w:t>
+      </w:r>
+      <w:r>
+        <w:rPr>
+          <w:rFonts w:ascii="Times New Roman" w:hAnsi="Times New Roman" w:cs="Times New Roman"/>
+          <w:sz w:val="28"/>
+          <w:szCs w:val="28"/>
+        </w:rPr>
+        <w:t>académicos?</w:t>
+      </w:r>
+    </w:p>
+    <w:p>
+      <w:pPr>
+        <w:pStyle w:val="MonografiaUtangaTitulo1"/>
+        <w:rPr>
+          <w:szCs w:val="28"/>
+        </w:rPr>
+      </w:pPr>
+      <w:r>
         <w:t>Grupo I</w:t>
       </w:r>
       <w:r>
-        <w:rPr>
-          <w:rFonts w:ascii="Times New Roman" w:hAnsi="Times New Roman" w:cs="Times New Roman"/>
-          <w:b/>
-          <w:bCs/>
-        </w:rPr>
         <w:t>I</w:t>
       </w:r>
     </w:p>
@@ -603,37 +783,46 @@
         <w:pStyle w:val="PargrafodaLista"/>
         <w:numPr>
           <w:ilvl w:val="0"/>
-          <w:numId w:val="2"/>
+          <w:numId w:val="4"/>
         </w:numPr>
-        <w:rPr>
-          <w:rFonts w:ascii="Times New Roman" w:hAnsi="Times New Roman" w:cs="Times New Roman"/>
-          <w:sz w:val="28"/>
-          <w:szCs w:val="28"/>
-        </w:rPr>
-      </w:pPr>
-      <w:r>
-        <w:rPr>
-          <w:rFonts w:ascii="Times New Roman" w:hAnsi="Times New Roman" w:cs="Times New Roman"/>
-          <w:sz w:val="28"/>
-          <w:szCs w:val="28"/>
-        </w:rPr>
-        <w:t xml:space="preserve">Em que condições é que um cidadão é </w:t>
-      </w:r>
-      <w:r>
-        <w:rPr>
-          <w:rFonts w:ascii="Times New Roman" w:hAnsi="Times New Roman" w:cs="Times New Roman"/>
-          <w:sz w:val="28"/>
-          <w:szCs w:val="28"/>
-        </w:rPr>
-        <w:t xml:space="preserve">considerado </w:t>
-      </w:r>
-      <w:r>
-        <w:rPr>
-          <w:rFonts w:ascii="Times New Roman" w:hAnsi="Times New Roman" w:cs="Times New Roman"/>
-          <w:sz w:val="28"/>
-          <w:szCs w:val="28"/>
-        </w:rPr>
-        <w:t>munícipe</w:t>
+        <w:jc w:val="both"/>
+        <w:rPr>
+          <w:rFonts w:ascii="Times New Roman" w:hAnsi="Times New Roman" w:cs="Times New Roman"/>
+          <w:sz w:val="28"/>
+          <w:szCs w:val="28"/>
+        </w:rPr>
+      </w:pPr>
+      <w:r>
+        <w:rPr>
+          <w:rFonts w:ascii="Times New Roman" w:hAnsi="Times New Roman" w:cs="Times New Roman"/>
+          <w:sz w:val="28"/>
+          <w:szCs w:val="28"/>
+        </w:rPr>
+        <w:t xml:space="preserve">O que é </w:t>
+      </w:r>
+      <w:r>
+        <w:rPr>
+          <w:rFonts w:ascii="Times New Roman" w:hAnsi="Times New Roman" w:cs="Times New Roman"/>
+          <w:sz w:val="28"/>
+          <w:szCs w:val="28"/>
+        </w:rPr>
+        <w:t>o</w:t>
+      </w:r>
+      <w:r>
+        <w:rPr>
+          <w:rFonts w:ascii="Times New Roman" w:hAnsi="Times New Roman" w:cs="Times New Roman"/>
+          <w:sz w:val="28"/>
+          <w:szCs w:val="28"/>
+        </w:rPr>
+        <w:t xml:space="preserve"> munícipe para </w:t>
+      </w:r>
+      <w:r>
+        <w:rPr>
+          <w:rFonts w:ascii="Times New Roman" w:hAnsi="Times New Roman" w:cs="Times New Roman"/>
+          <w:sz w:val="28"/>
+          <w:szCs w:val="28"/>
+        </w:rPr>
+        <w:t>AMM</w:t>
       </w:r>
       <w:r>
         <w:rPr>
@@ -649,75 +838,81 @@
         <w:pStyle w:val="PargrafodaLista"/>
         <w:numPr>
           <w:ilvl w:val="0"/>
-          <w:numId w:val="2"/>
+          <w:numId w:val="7"/>
         </w:numPr>
-        <w:rPr>
-          <w:rFonts w:ascii="Times New Roman" w:hAnsi="Times New Roman" w:cs="Times New Roman"/>
-          <w:sz w:val="28"/>
-          <w:szCs w:val="28"/>
-        </w:rPr>
-      </w:pPr>
-      <w:r>
-        <w:rPr>
-          <w:rFonts w:ascii="Times New Roman" w:hAnsi="Times New Roman" w:cs="Times New Roman"/>
-          <w:sz w:val="28"/>
-          <w:szCs w:val="28"/>
-        </w:rPr>
-        <w:t>Quais documentos</w:t>
-      </w:r>
-      <w:r>
-        <w:rPr>
-          <w:rFonts w:ascii="Times New Roman" w:hAnsi="Times New Roman" w:cs="Times New Roman"/>
-          <w:sz w:val="28"/>
-          <w:szCs w:val="28"/>
-        </w:rPr>
-        <w:t xml:space="preserve"> </w:t>
-      </w:r>
-      <w:r>
-        <w:rPr>
-          <w:rFonts w:ascii="Times New Roman" w:hAnsi="Times New Roman" w:cs="Times New Roman"/>
-          <w:sz w:val="28"/>
-          <w:szCs w:val="28"/>
-        </w:rPr>
-        <w:t xml:space="preserve">podem ser solicitados </w:t>
-      </w:r>
-      <w:r>
-        <w:rPr>
-          <w:rFonts w:ascii="Times New Roman" w:hAnsi="Times New Roman" w:cs="Times New Roman"/>
-          <w:sz w:val="28"/>
-          <w:szCs w:val="28"/>
-        </w:rPr>
-        <w:t xml:space="preserve"> </w:t>
-      </w:r>
-      <w:r>
-        <w:rPr>
-          <w:rFonts w:ascii="Times New Roman" w:hAnsi="Times New Roman" w:cs="Times New Roman"/>
-          <w:sz w:val="28"/>
-          <w:szCs w:val="28"/>
-        </w:rPr>
-        <w:t>pelos Munícipes a Administração Municipal?</w:t>
-      </w:r>
+        <w:jc w:val="both"/>
+        <w:rPr>
+          <w:rFonts w:ascii="Times New Roman" w:hAnsi="Times New Roman" w:cs="Times New Roman"/>
+          <w:sz w:val="28"/>
+          <w:szCs w:val="28"/>
+        </w:rPr>
+      </w:pPr>
+      <w:r>
+        <w:rPr>
+          <w:rFonts w:ascii="Times New Roman" w:hAnsi="Times New Roman" w:cs="Times New Roman"/>
+          <w:sz w:val="28"/>
+          <w:szCs w:val="28"/>
+        </w:rPr>
+        <w:t xml:space="preserve">Em que condições é que um cidadão é </w:t>
+      </w:r>
+      <w:r>
+        <w:rPr>
+          <w:rFonts w:ascii="Times New Roman" w:hAnsi="Times New Roman" w:cs="Times New Roman"/>
+          <w:sz w:val="28"/>
+          <w:szCs w:val="28"/>
+        </w:rPr>
+        <w:t xml:space="preserve">considerado </w:t>
+      </w:r>
+      <w:r>
+        <w:rPr>
+          <w:rFonts w:ascii="Times New Roman" w:hAnsi="Times New Roman" w:cs="Times New Roman"/>
+          <w:sz w:val="28"/>
+          <w:szCs w:val="28"/>
+        </w:rPr>
+        <w:t>munícipe</w:t>
+      </w:r>
+      <w:r>
+        <w:rPr>
+          <w:rFonts w:ascii="Times New Roman" w:hAnsi="Times New Roman" w:cs="Times New Roman"/>
+          <w:sz w:val="28"/>
+          <w:szCs w:val="28"/>
+        </w:rPr>
+        <w:t>?</w:t>
+      </w:r>
+    </w:p>
+    <w:p>
+      <w:pPr>
+        <w:pStyle w:val="PargrafodaLista"/>
+        <w:ind w:left="1440"/>
+        <w:jc w:val="both"/>
+        <w:rPr>
+          <w:rFonts w:ascii="Times New Roman" w:hAnsi="Times New Roman" w:cs="Times New Roman"/>
+          <w:sz w:val="28"/>
+          <w:szCs w:val="28"/>
+        </w:rPr>
+      </w:pPr>
     </w:p>
     <w:p>
       <w:pPr>
         <w:pStyle w:val="PargrafodaLista"/>
         <w:numPr>
           <w:ilvl w:val="0"/>
-          <w:numId w:val="2"/>
+          <w:numId w:val="4"/>
         </w:numPr>
-        <w:rPr>
-          <w:rFonts w:ascii="Times New Roman" w:hAnsi="Times New Roman" w:cs="Times New Roman"/>
-          <w:sz w:val="28"/>
-          <w:szCs w:val="28"/>
-        </w:rPr>
-      </w:pPr>
-      <w:r>
-        <w:rPr>
-          <w:rFonts w:ascii="Times New Roman" w:hAnsi="Times New Roman" w:cs="Times New Roman"/>
-          <w:sz w:val="28"/>
-          <w:szCs w:val="28"/>
-        </w:rPr>
-        <w:t>Quais as finalidades desses documentos solicitados?</w:t>
+        <w:jc w:val="both"/>
+        <w:rPr>
+          <w:rFonts w:ascii="Times New Roman" w:hAnsi="Times New Roman" w:cs="Times New Roman"/>
+          <w:sz w:val="28"/>
+          <w:szCs w:val="28"/>
+        </w:rPr>
+      </w:pPr>
+      <w:r>
+        <w:rPr>
+          <w:rFonts w:ascii="Times New Roman" w:hAnsi="Times New Roman" w:cs="Times New Roman"/>
+          <w:sz w:val="28"/>
+          <w:szCs w:val="28"/>
+        </w:rPr>
+        <w:t>Quais documentos podem ser tratados pelo munícipe na AMM?</w:t>
       </w:r>
     </w:p>
     <w:p>
@@ -725,69 +920,38 @@
         <w:pStyle w:val="PargrafodaLista"/>
         <w:numPr>
           <w:ilvl w:val="0"/>
-          <w:numId w:val="2"/>
+          <w:numId w:val="12"/>
         </w:numPr>
-        <w:rPr>
-          <w:rFonts w:ascii="Times New Roman" w:hAnsi="Times New Roman" w:cs="Times New Roman"/>
-          <w:sz w:val="28"/>
-          <w:szCs w:val="28"/>
-        </w:rPr>
-      </w:pPr>
-      <w:r>
-        <w:rPr>
-          <w:rFonts w:ascii="Times New Roman" w:hAnsi="Times New Roman" w:cs="Times New Roman"/>
-          <w:sz w:val="28"/>
-          <w:szCs w:val="28"/>
-        </w:rPr>
-        <w:t>Quais os procedimentos para</w:t>
-      </w:r>
-      <w:r>
-        <w:rPr>
-          <w:rFonts w:ascii="Times New Roman" w:hAnsi="Times New Roman" w:cs="Times New Roman"/>
-          <w:sz w:val="28"/>
-          <w:szCs w:val="28"/>
-        </w:rPr>
-        <w:t xml:space="preserve"> </w:t>
-      </w:r>
-      <w:r>
-        <w:rPr>
-          <w:rFonts w:ascii="Times New Roman" w:hAnsi="Times New Roman" w:cs="Times New Roman"/>
-          <w:sz w:val="28"/>
-          <w:szCs w:val="28"/>
-        </w:rPr>
-        <w:t xml:space="preserve">que </w:t>
-      </w:r>
-      <w:r>
-        <w:rPr>
-          <w:rFonts w:ascii="Times New Roman" w:hAnsi="Times New Roman" w:cs="Times New Roman"/>
-          <w:sz w:val="28"/>
-          <w:szCs w:val="28"/>
-        </w:rPr>
-        <w:t>o</w:t>
-      </w:r>
-      <w:r>
-        <w:rPr>
-          <w:rFonts w:ascii="Times New Roman" w:hAnsi="Times New Roman" w:cs="Times New Roman"/>
-          <w:sz w:val="28"/>
-          <w:szCs w:val="28"/>
-        </w:rPr>
-        <w:t xml:space="preserve"> munícipe solicit</w:t>
-      </w:r>
-      <w:r>
-        <w:rPr>
-          <w:rFonts w:ascii="Times New Roman" w:hAnsi="Times New Roman" w:cs="Times New Roman"/>
-          <w:sz w:val="28"/>
-          <w:szCs w:val="28"/>
-        </w:rPr>
-        <w:t>e</w:t>
-      </w:r>
-      <w:r>
-        <w:rPr>
-          <w:rFonts w:ascii="Times New Roman" w:hAnsi="Times New Roman" w:cs="Times New Roman"/>
-          <w:sz w:val="28"/>
-          <w:szCs w:val="28"/>
-        </w:rPr>
-        <w:t xml:space="preserve"> algum documento a AMM?</w:t>
+        <w:jc w:val="both"/>
+        <w:rPr>
+          <w:rFonts w:ascii="Times New Roman" w:hAnsi="Times New Roman" w:cs="Times New Roman"/>
+          <w:sz w:val="28"/>
+          <w:szCs w:val="28"/>
+        </w:rPr>
+      </w:pPr>
+      <w:r>
+        <w:rPr>
+          <w:rFonts w:ascii="Times New Roman" w:hAnsi="Times New Roman" w:cs="Times New Roman"/>
+          <w:sz w:val="28"/>
+          <w:szCs w:val="28"/>
+        </w:rPr>
+        <w:t xml:space="preserve">Qual o procedimento a </w:t>
+      </w:r>
+      <w:r>
+        <w:rPr>
+          <w:rFonts w:ascii="Times New Roman" w:hAnsi="Times New Roman" w:cs="Times New Roman"/>
+          <w:sz w:val="28"/>
+          <w:szCs w:val="28"/>
+        </w:rPr>
+        <w:t xml:space="preserve">se </w:t>
+      </w:r>
+      <w:r>
+        <w:rPr>
+          <w:rFonts w:ascii="Times New Roman" w:hAnsi="Times New Roman" w:cs="Times New Roman"/>
+          <w:sz w:val="28"/>
+          <w:szCs w:val="28"/>
+        </w:rPr>
+        <w:t>cumprir para que o munícipe solicite algum documento?</w:t>
       </w:r>
     </w:p>
     <w:p>
@@ -795,37 +959,22 @@
         <w:pStyle w:val="PargrafodaLista"/>
         <w:numPr>
           <w:ilvl w:val="0"/>
-          <w:numId w:val="2"/>
+          <w:numId w:val="12"/>
         </w:numPr>
-        <w:rPr>
-          <w:rFonts w:ascii="Times New Roman" w:hAnsi="Times New Roman" w:cs="Times New Roman"/>
-          <w:sz w:val="28"/>
-          <w:szCs w:val="28"/>
-        </w:rPr>
-      </w:pPr>
-      <w:r>
-        <w:rPr>
-          <w:rFonts w:ascii="Times New Roman" w:hAnsi="Times New Roman" w:cs="Times New Roman"/>
-          <w:sz w:val="28"/>
-          <w:szCs w:val="28"/>
-        </w:rPr>
-        <w:t xml:space="preserve">Quais os </w:t>
-      </w:r>
-      <w:r>
-        <w:rPr>
-          <w:rFonts w:ascii="Times New Roman" w:hAnsi="Times New Roman" w:cs="Times New Roman"/>
-          <w:sz w:val="28"/>
-          <w:szCs w:val="28"/>
-        </w:rPr>
-        <w:t>procedimentos</w:t>
-      </w:r>
-      <w:r>
-        <w:rPr>
-          <w:rFonts w:ascii="Times New Roman" w:hAnsi="Times New Roman" w:cs="Times New Roman"/>
-          <w:sz w:val="28"/>
-          <w:szCs w:val="28"/>
-        </w:rPr>
-        <w:t xml:space="preserve"> que está solicitação percorre?</w:t>
+        <w:jc w:val="both"/>
+        <w:rPr>
+          <w:rFonts w:ascii="Times New Roman" w:hAnsi="Times New Roman" w:cs="Times New Roman"/>
+          <w:sz w:val="28"/>
+          <w:szCs w:val="28"/>
+        </w:rPr>
+      </w:pPr>
+      <w:r>
+        <w:rPr>
+          <w:rFonts w:ascii="Times New Roman" w:hAnsi="Times New Roman" w:cs="Times New Roman"/>
+          <w:sz w:val="28"/>
+          <w:szCs w:val="28"/>
+        </w:rPr>
+        <w:t>Quais procedimentos esses documentos percorrem?</w:t>
       </w:r>
     </w:p>
     <w:p>
@@ -833,333 +982,45 @@
         <w:pStyle w:val="PargrafodaLista"/>
         <w:numPr>
           <w:ilvl w:val="0"/>
-          <w:numId w:val="2"/>
+          <w:numId w:val="12"/>
         </w:numPr>
-        <w:rPr>
-          <w:rFonts w:ascii="Times New Roman" w:hAnsi="Times New Roman" w:cs="Times New Roman"/>
-          <w:sz w:val="28"/>
-          <w:szCs w:val="28"/>
-        </w:rPr>
-      </w:pPr>
-      <w:r>
-        <w:rPr>
-          <w:rFonts w:ascii="Times New Roman" w:hAnsi="Times New Roman" w:cs="Times New Roman"/>
-          <w:sz w:val="28"/>
-          <w:szCs w:val="28"/>
-        </w:rPr>
-        <w:t>Quanto tempo em média se faz até um certo documento chegar ao seu respectivo utente?</w:t>
-      </w:r>
-      <w:r>
-        <w:rPr>
-          <w:rFonts w:ascii="Times New Roman" w:hAnsi="Times New Roman" w:cs="Times New Roman"/>
-          <w:sz w:val="28"/>
-          <w:szCs w:val="28"/>
-        </w:rPr>
-        <w:t xml:space="preserve"> </w:t>
-      </w:r>
-      <w:r>
-        <w:rPr>
-          <w:rFonts w:ascii="Times New Roman" w:hAnsi="Times New Roman" w:cs="Times New Roman"/>
-          <w:sz w:val="28"/>
-          <w:szCs w:val="28"/>
-        </w:rPr>
-        <w:t>Assinale</w:t>
-      </w:r>
-      <w:r>
-        <w:rPr>
-          <w:rFonts w:ascii="Times New Roman" w:hAnsi="Times New Roman" w:cs="Times New Roman"/>
-          <w:sz w:val="28"/>
-          <w:szCs w:val="28"/>
-        </w:rPr>
-        <w:t xml:space="preserve"> com X</w:t>
-      </w:r>
-    </w:p>
-    <w:tbl>
-      <w:tblPr>
-        <w:tblStyle w:val="TabelacomGrelha"/>
-        <w:tblW w:w="0" w:type="auto"/>
-        <w:tblInd w:w="720" w:type="dxa"/>
-        <w:tblLook w:val="04A0" w:firstRow="1" w:lastRow="0" w:firstColumn="1" w:lastColumn="0" w:noHBand="0" w:noVBand="1"/>
-      </w:tblPr>
-      <w:tblGrid>
-        <w:gridCol w:w="1795"/>
-        <w:gridCol w:w="1636"/>
-        <w:gridCol w:w="1637"/>
-        <w:gridCol w:w="1637"/>
-        <w:gridCol w:w="1637"/>
-      </w:tblGrid>
-      <w:tr>
-        <w:tc>
-          <w:tcPr>
-            <w:tcW w:w="8342" w:type="dxa"/>
-            <w:gridSpan w:val="5"/>
-          </w:tcPr>
-          <w:p>
-            <w:pPr>
-              <w:pStyle w:val="PargrafodaLista"/>
-              <w:ind w:left="0"/>
-              <w:jc w:val="center"/>
-              <w:rPr>
-                <w:rFonts w:ascii="Times New Roman" w:hAnsi="Times New Roman" w:cs="Times New Roman"/>
-                <w:b/>
-                <w:bCs/>
-                <w:sz w:val="28"/>
-                <w:szCs w:val="28"/>
-              </w:rPr>
-            </w:pPr>
-            <w:r>
-              <w:rPr>
-                <w:rFonts w:ascii="Times New Roman" w:hAnsi="Times New Roman" w:cs="Times New Roman"/>
-                <w:b/>
-                <w:bCs/>
-                <w:sz w:val="28"/>
-                <w:szCs w:val="28"/>
-              </w:rPr>
-              <w:t>Tempo</w:t>
-            </w:r>
-          </w:p>
-        </w:tc>
-      </w:tr>
-      <w:tr>
-        <w:tc>
-          <w:tcPr>
-            <w:tcW w:w="1795" w:type="dxa"/>
-          </w:tcPr>
-          <w:p>
-            <w:pPr>
-              <w:pStyle w:val="PargrafodaLista"/>
-              <w:ind w:left="0"/>
-              <w:jc w:val="center"/>
-              <w:rPr>
-                <w:rFonts w:ascii="Times New Roman" w:hAnsi="Times New Roman" w:cs="Times New Roman"/>
-                <w:sz w:val="28"/>
-                <w:szCs w:val="28"/>
-              </w:rPr>
-            </w:pPr>
-            <w:r>
-              <w:rPr>
-                <w:rFonts w:ascii="Times New Roman" w:hAnsi="Times New Roman" w:cs="Times New Roman"/>
-                <w:sz w:val="28"/>
-                <w:szCs w:val="28"/>
-              </w:rPr>
-              <w:t>Minutos</w:t>
-            </w:r>
-          </w:p>
-        </w:tc>
-        <w:tc>
-          <w:tcPr>
-            <w:tcW w:w="1636" w:type="dxa"/>
-          </w:tcPr>
-          <w:p>
-            <w:pPr>
-              <w:pStyle w:val="PargrafodaLista"/>
-              <w:ind w:left="0"/>
-              <w:jc w:val="center"/>
-              <w:rPr>
-                <w:rFonts w:ascii="Times New Roman" w:hAnsi="Times New Roman" w:cs="Times New Roman"/>
-                <w:sz w:val="28"/>
-                <w:szCs w:val="28"/>
-              </w:rPr>
-            </w:pPr>
-            <w:r>
-              <w:rPr>
-                <w:rFonts w:ascii="Times New Roman" w:hAnsi="Times New Roman" w:cs="Times New Roman"/>
-                <w:sz w:val="28"/>
-                <w:szCs w:val="28"/>
-              </w:rPr>
-              <w:t>Horas</w:t>
-            </w:r>
-          </w:p>
-        </w:tc>
-        <w:tc>
-          <w:tcPr>
-            <w:tcW w:w="1637" w:type="dxa"/>
-          </w:tcPr>
-          <w:p>
-            <w:pPr>
-              <w:pStyle w:val="PargrafodaLista"/>
-              <w:ind w:left="0"/>
-              <w:jc w:val="center"/>
-              <w:rPr>
-                <w:rFonts w:ascii="Times New Roman" w:hAnsi="Times New Roman" w:cs="Times New Roman"/>
-                <w:sz w:val="28"/>
-                <w:szCs w:val="28"/>
-              </w:rPr>
-            </w:pPr>
-            <w:r>
-              <w:rPr>
-                <w:rFonts w:ascii="Times New Roman" w:hAnsi="Times New Roman" w:cs="Times New Roman"/>
-                <w:sz w:val="28"/>
-                <w:szCs w:val="28"/>
-              </w:rPr>
-              <w:t>Dias</w:t>
-            </w:r>
-          </w:p>
-        </w:tc>
-        <w:tc>
-          <w:tcPr>
-            <w:tcW w:w="1637" w:type="dxa"/>
-          </w:tcPr>
-          <w:p>
-            <w:pPr>
-              <w:pStyle w:val="PargrafodaLista"/>
-              <w:ind w:left="0"/>
-              <w:jc w:val="center"/>
-              <w:rPr>
-                <w:rFonts w:ascii="Times New Roman" w:hAnsi="Times New Roman" w:cs="Times New Roman"/>
-                <w:sz w:val="28"/>
-                <w:szCs w:val="28"/>
-              </w:rPr>
-            </w:pPr>
-            <w:r>
-              <w:rPr>
-                <w:rFonts w:ascii="Times New Roman" w:hAnsi="Times New Roman" w:cs="Times New Roman"/>
-                <w:sz w:val="28"/>
-                <w:szCs w:val="28"/>
-              </w:rPr>
-              <w:t>Semanas</w:t>
-            </w:r>
-          </w:p>
-        </w:tc>
-        <w:tc>
-          <w:tcPr>
-            <w:tcW w:w="1637" w:type="dxa"/>
-          </w:tcPr>
-          <w:p>
-            <w:pPr>
-              <w:pStyle w:val="PargrafodaLista"/>
-              <w:ind w:left="0"/>
-              <w:jc w:val="center"/>
-              <w:rPr>
-                <w:rFonts w:ascii="Times New Roman" w:hAnsi="Times New Roman" w:cs="Times New Roman"/>
-                <w:sz w:val="28"/>
-                <w:szCs w:val="28"/>
-              </w:rPr>
-            </w:pPr>
-            <w:r>
-              <w:rPr>
-                <w:rFonts w:ascii="Times New Roman" w:hAnsi="Times New Roman" w:cs="Times New Roman"/>
-                <w:sz w:val="28"/>
-                <w:szCs w:val="28"/>
-              </w:rPr>
-              <w:t>Meses</w:t>
-            </w:r>
-          </w:p>
-        </w:tc>
-      </w:tr>
-      <w:tr>
-        <w:tc>
-          <w:tcPr>
-            <w:tcW w:w="1795" w:type="dxa"/>
-          </w:tcPr>
-          <w:p>
-            <w:pPr>
-              <w:pStyle w:val="PargrafodaLista"/>
-              <w:ind w:left="0"/>
-              <w:rPr>
-                <w:rFonts w:ascii="Times New Roman" w:hAnsi="Times New Roman" w:cs="Times New Roman"/>
-                <w:sz w:val="28"/>
-                <w:szCs w:val="28"/>
-              </w:rPr>
-            </w:pPr>
-          </w:p>
-        </w:tc>
-        <w:tc>
-          <w:tcPr>
-            <w:tcW w:w="1636" w:type="dxa"/>
-          </w:tcPr>
-          <w:p>
-            <w:pPr>
-              <w:pStyle w:val="PargrafodaLista"/>
-              <w:ind w:left="0"/>
-              <w:rPr>
-                <w:rFonts w:ascii="Times New Roman" w:hAnsi="Times New Roman" w:cs="Times New Roman"/>
-                <w:sz w:val="28"/>
-                <w:szCs w:val="28"/>
-              </w:rPr>
-            </w:pPr>
-          </w:p>
-        </w:tc>
-        <w:tc>
-          <w:tcPr>
-            <w:tcW w:w="1637" w:type="dxa"/>
-          </w:tcPr>
-          <w:p>
-            <w:pPr>
-              <w:pStyle w:val="PargrafodaLista"/>
-              <w:ind w:left="0"/>
-              <w:rPr>
-                <w:rFonts w:ascii="Times New Roman" w:hAnsi="Times New Roman" w:cs="Times New Roman"/>
-                <w:sz w:val="28"/>
-                <w:szCs w:val="28"/>
-              </w:rPr>
-            </w:pPr>
-          </w:p>
-        </w:tc>
-        <w:tc>
-          <w:tcPr>
-            <w:tcW w:w="1637" w:type="dxa"/>
-          </w:tcPr>
-          <w:p>
-            <w:pPr>
-              <w:pStyle w:val="PargrafodaLista"/>
-              <w:ind w:left="0"/>
-              <w:rPr>
-                <w:rFonts w:ascii="Times New Roman" w:hAnsi="Times New Roman" w:cs="Times New Roman"/>
-                <w:sz w:val="28"/>
-                <w:szCs w:val="28"/>
-              </w:rPr>
-            </w:pPr>
-          </w:p>
-        </w:tc>
-        <w:tc>
-          <w:tcPr>
-            <w:tcW w:w="1637" w:type="dxa"/>
-          </w:tcPr>
-          <w:p>
-            <w:pPr>
-              <w:pStyle w:val="PargrafodaLista"/>
-              <w:ind w:left="0"/>
-              <w:rPr>
-                <w:rFonts w:ascii="Times New Roman" w:hAnsi="Times New Roman" w:cs="Times New Roman"/>
-                <w:sz w:val="28"/>
-                <w:szCs w:val="28"/>
-              </w:rPr>
-            </w:pPr>
-          </w:p>
-        </w:tc>
-      </w:tr>
-    </w:tbl>
-    <w:p>
-      <w:pPr>
-        <w:pStyle w:val="PargrafodaLista"/>
-        <w:rPr>
-          <w:rFonts w:ascii="Times New Roman" w:hAnsi="Times New Roman" w:cs="Times New Roman"/>
-          <w:sz w:val="28"/>
-          <w:szCs w:val="28"/>
-        </w:rPr>
-      </w:pPr>
+        <w:jc w:val="both"/>
+        <w:rPr>
+          <w:rFonts w:ascii="Times New Roman" w:hAnsi="Times New Roman" w:cs="Times New Roman"/>
+          <w:sz w:val="28"/>
+          <w:szCs w:val="28"/>
+        </w:rPr>
+      </w:pPr>
+      <w:r>
+        <w:rPr>
+          <w:rFonts w:ascii="Times New Roman" w:hAnsi="Times New Roman" w:cs="Times New Roman"/>
+          <w:sz w:val="28"/>
+          <w:szCs w:val="28"/>
+        </w:rPr>
+        <w:t>Quais as finalidades desses documentos?</w:t>
+      </w:r>
     </w:p>
     <w:p>
       <w:pPr>
         <w:pStyle w:val="PargrafodaLista"/>
         <w:numPr>
           <w:ilvl w:val="0"/>
-          <w:numId w:val="2"/>
+          <w:numId w:val="12"/>
         </w:numPr>
-        <w:rPr>
-          <w:rFonts w:ascii="Times New Roman" w:hAnsi="Times New Roman" w:cs="Times New Roman"/>
-          <w:sz w:val="28"/>
-          <w:szCs w:val="28"/>
-        </w:rPr>
-      </w:pPr>
-      <w:r>
-        <w:rPr>
-          <w:rFonts w:ascii="Times New Roman" w:hAnsi="Times New Roman" w:cs="Times New Roman"/>
-          <w:sz w:val="28"/>
-          <w:szCs w:val="28"/>
-        </w:rPr>
-        <w:t>Existem alguma possibilidade de um munícipe solicitar algum documento sem apresentar sua identidade?</w:t>
+        <w:jc w:val="both"/>
+        <w:rPr>
+          <w:rFonts w:ascii="Times New Roman" w:hAnsi="Times New Roman" w:cs="Times New Roman"/>
+          <w:sz w:val="28"/>
+          <w:szCs w:val="28"/>
+        </w:rPr>
+      </w:pPr>
+      <w:r>
+        <w:rPr>
+          <w:rFonts w:ascii="Times New Roman" w:hAnsi="Times New Roman" w:cs="Times New Roman"/>
+          <w:sz w:val="28"/>
+          <w:szCs w:val="28"/>
+        </w:rPr>
+        <w:t>Em média, de acordo ao tipo de documento, quanto tempo faz até chegar a posse do munícipe?</w:t>
       </w:r>
     </w:p>
     <w:p>
@@ -1167,37 +1028,22 @@
         <w:pStyle w:val="PargrafodaLista"/>
         <w:numPr>
           <w:ilvl w:val="0"/>
-          <w:numId w:val="2"/>
+          <w:numId w:val="12"/>
         </w:numPr>
-        <w:rPr>
-          <w:rFonts w:ascii="Times New Roman" w:hAnsi="Times New Roman" w:cs="Times New Roman"/>
-          <w:sz w:val="28"/>
-          <w:szCs w:val="28"/>
-        </w:rPr>
-      </w:pPr>
-      <w:r>
-        <w:rPr>
-          <w:rFonts w:ascii="Times New Roman" w:hAnsi="Times New Roman" w:cs="Times New Roman"/>
-          <w:sz w:val="28"/>
-          <w:szCs w:val="28"/>
-        </w:rPr>
-        <w:t>Após a recepção da documentação pelo utente, qual o procedimento a seguir</w:t>
-      </w:r>
-      <w:r>
-        <w:rPr>
-          <w:rFonts w:ascii="Times New Roman" w:hAnsi="Times New Roman" w:cs="Times New Roman"/>
-          <w:sz w:val="28"/>
-          <w:szCs w:val="28"/>
-        </w:rPr>
-        <w:t xml:space="preserve"> pela Administração Municipal</w:t>
-      </w:r>
-      <w:r>
-        <w:rPr>
-          <w:rFonts w:ascii="Times New Roman" w:hAnsi="Times New Roman" w:cs="Times New Roman"/>
-          <w:sz w:val="28"/>
-          <w:szCs w:val="28"/>
-        </w:rPr>
-        <w:t>?</w:t>
+        <w:jc w:val="both"/>
+        <w:rPr>
+          <w:rFonts w:ascii="Times New Roman" w:hAnsi="Times New Roman" w:cs="Times New Roman"/>
+          <w:sz w:val="28"/>
+          <w:szCs w:val="28"/>
+        </w:rPr>
+      </w:pPr>
+      <w:r>
+        <w:rPr>
+          <w:rFonts w:ascii="Times New Roman" w:hAnsi="Times New Roman" w:cs="Times New Roman"/>
+          <w:sz w:val="28"/>
+          <w:szCs w:val="28"/>
+        </w:rPr>
+        <w:t>Esses documentos têm algum prazo de validade? Se sim, qual é?</w:t>
       </w:r>
     </w:p>
     <w:p>
@@ -1205,53 +1051,30 @@
         <w:pStyle w:val="PargrafodaLista"/>
         <w:numPr>
           <w:ilvl w:val="0"/>
-          <w:numId w:val="2"/>
+          <w:numId w:val="12"/>
         </w:numPr>
-        <w:rPr>
-          <w:rFonts w:ascii="Times New Roman" w:hAnsi="Times New Roman" w:cs="Times New Roman"/>
-          <w:sz w:val="28"/>
-          <w:szCs w:val="28"/>
-        </w:rPr>
-      </w:pPr>
-      <w:r>
-        <w:rPr>
-          <w:rFonts w:ascii="Times New Roman" w:hAnsi="Times New Roman" w:cs="Times New Roman"/>
-          <w:sz w:val="28"/>
-          <w:szCs w:val="28"/>
-        </w:rPr>
-        <w:t xml:space="preserve">Os documentos emitidos têm algum prazo de validade? </w:t>
-      </w:r>
-      <w:r>
-        <w:rPr>
-          <w:rFonts w:ascii="Times New Roman" w:hAnsi="Times New Roman" w:cs="Times New Roman"/>
-          <w:sz w:val="28"/>
-          <w:szCs w:val="28"/>
-        </w:rPr>
-        <w:t xml:space="preserve">Se sim, </w:t>
-      </w:r>
-      <w:r>
-        <w:rPr>
-          <w:rFonts w:ascii="Times New Roman" w:hAnsi="Times New Roman" w:cs="Times New Roman"/>
-          <w:sz w:val="28"/>
-          <w:szCs w:val="28"/>
-        </w:rPr>
-        <w:t>qual</w:t>
-      </w:r>
-      <w:r>
-        <w:rPr>
-          <w:rFonts w:ascii="Times New Roman" w:hAnsi="Times New Roman" w:cs="Times New Roman"/>
-          <w:sz w:val="28"/>
-          <w:szCs w:val="28"/>
-        </w:rPr>
-        <w:t xml:space="preserve"> </w:t>
-      </w:r>
-      <w:r>
-        <w:rPr>
-          <w:rFonts w:ascii="Times New Roman" w:hAnsi="Times New Roman" w:cs="Times New Roman"/>
-          <w:sz w:val="28"/>
-          <w:szCs w:val="28"/>
-        </w:rPr>
-        <w:t>o prazo de acordo ao tipo de documento</w:t>
+        <w:jc w:val="both"/>
+        <w:rPr>
+          <w:rFonts w:ascii="Times New Roman" w:hAnsi="Times New Roman" w:cs="Times New Roman"/>
+          <w:sz w:val="28"/>
+          <w:szCs w:val="28"/>
+        </w:rPr>
+      </w:pPr>
+      <w:r>
+        <w:rPr>
+          <w:rFonts w:ascii="Times New Roman" w:hAnsi="Times New Roman" w:cs="Times New Roman"/>
+          <w:sz w:val="28"/>
+          <w:szCs w:val="28"/>
+        </w:rPr>
+        <w:t>Após a recepção da documentação pelo utente, qual o procedimento a seguir</w:t>
+      </w:r>
+      <w:r>
+        <w:rPr>
+          <w:rFonts w:ascii="Times New Roman" w:hAnsi="Times New Roman" w:cs="Times New Roman"/>
+          <w:sz w:val="28"/>
+          <w:szCs w:val="28"/>
+        </w:rPr>
+        <w:t xml:space="preserve"> pela AMM</w:t>
       </w:r>
       <w:r>
         <w:rPr>
@@ -1267,21 +1090,30 @@
         <w:pStyle w:val="PargrafodaLista"/>
         <w:numPr>
           <w:ilvl w:val="0"/>
-          <w:numId w:val="2"/>
+          <w:numId w:val="12"/>
         </w:numPr>
-        <w:rPr>
-          <w:rFonts w:ascii="Times New Roman" w:hAnsi="Times New Roman" w:cs="Times New Roman"/>
-          <w:sz w:val="28"/>
-          <w:szCs w:val="28"/>
-        </w:rPr>
-      </w:pPr>
-      <w:r>
-        <w:rPr>
-          <w:rFonts w:ascii="Times New Roman" w:hAnsi="Times New Roman" w:cs="Times New Roman"/>
-          <w:sz w:val="28"/>
-          <w:szCs w:val="28"/>
-        </w:rPr>
-        <w:t>A AMM tem alguma forma de controlar as moradias dos munícipes</w:t>
+        <w:jc w:val="both"/>
+        <w:rPr>
+          <w:rFonts w:ascii="Times New Roman" w:hAnsi="Times New Roman" w:cs="Times New Roman"/>
+          <w:sz w:val="28"/>
+          <w:szCs w:val="28"/>
+        </w:rPr>
+      </w:pPr>
+      <w:r>
+        <w:rPr>
+          <w:rFonts w:ascii="Times New Roman" w:hAnsi="Times New Roman" w:cs="Times New Roman"/>
+          <w:sz w:val="28"/>
+          <w:szCs w:val="28"/>
+        </w:rPr>
+        <w:t>Existem alguma possibilidade de um munícipe solicitar algum documento sem apresentar s</w:t>
+      </w:r>
+      <w:r>
+        <w:rPr>
+          <w:rFonts w:ascii="Times New Roman" w:hAnsi="Times New Roman" w:cs="Times New Roman"/>
+          <w:sz w:val="28"/>
+          <w:szCs w:val="28"/>
+        </w:rPr>
+        <w:t>eu documento de identificação</w:t>
       </w:r>
       <w:r>
         <w:rPr>
@@ -1291,38 +1123,27 @@
         </w:rPr>
         <w:t>?</w:t>
       </w:r>
-      <w:r>
-        <w:rPr>
-          <w:rFonts w:ascii="Times New Roman" w:hAnsi="Times New Roman" w:cs="Times New Roman"/>
-          <w:sz w:val="28"/>
-          <w:szCs w:val="28"/>
-        </w:rPr>
-        <w:t xml:space="preserve"> </w:t>
-      </w:r>
-      <w:r>
-        <w:rPr>
-          <w:rFonts w:ascii="Times New Roman" w:hAnsi="Times New Roman" w:cs="Times New Roman"/>
-          <w:sz w:val="28"/>
-          <w:szCs w:val="28"/>
-        </w:rPr>
-        <w:t xml:space="preserve">Se sim, </w:t>
-      </w:r>
-      <w:r>
-        <w:rPr>
-          <w:rFonts w:ascii="Times New Roman" w:hAnsi="Times New Roman" w:cs="Times New Roman"/>
-          <w:sz w:val="28"/>
-          <w:szCs w:val="28"/>
-        </w:rPr>
-        <w:t>como é feito?</w:t>
-      </w:r>
+    </w:p>
+    <w:p>
+      <w:pPr>
+        <w:pStyle w:val="PargrafodaLista"/>
+        <w:ind w:left="1440"/>
+        <w:jc w:val="both"/>
+        <w:rPr>
+          <w:rFonts w:ascii="Times New Roman" w:hAnsi="Times New Roman" w:cs="Times New Roman"/>
+          <w:sz w:val="28"/>
+          <w:szCs w:val="28"/>
+        </w:rPr>
+      </w:pPr>
     </w:p>
     <w:p>
       <w:pPr>
         <w:pStyle w:val="PargrafodaLista"/>
         <w:numPr>
           <w:ilvl w:val="0"/>
-          <w:numId w:val="2"/>
+          <w:numId w:val="4"/>
         </w:numPr>
+        <w:jc w:val="both"/>
         <w:rPr>
           <w:rFonts w:ascii="Times New Roman" w:hAnsi="Times New Roman" w:cs="Times New Roman"/>
           <w:sz w:val="28"/>
@@ -1343,69 +1164,63 @@
           <w:sz w:val="28"/>
           <w:szCs w:val="28"/>
         </w:rPr>
-        <w:t>c</w:t>
-      </w:r>
-      <w:r>
-        <w:rPr>
-          <w:rFonts w:ascii="Times New Roman" w:hAnsi="Times New Roman" w:cs="Times New Roman"/>
-          <w:sz w:val="28"/>
-          <w:szCs w:val="28"/>
-        </w:rPr>
-        <w:t xml:space="preserve">a ou extravio da documentação solicitada, que procedimentos o munícipe poderá seguir </w:t>
-      </w:r>
-      <w:r>
-        <w:rPr>
-          <w:rFonts w:ascii="Times New Roman" w:hAnsi="Times New Roman" w:cs="Times New Roman"/>
-          <w:sz w:val="28"/>
-          <w:szCs w:val="28"/>
-        </w:rPr>
-        <w:t>para obter uma segunda via</w:t>
-      </w:r>
-      <w:r>
-        <w:rPr>
-          <w:rFonts w:ascii="Times New Roman" w:hAnsi="Times New Roman" w:cs="Times New Roman"/>
-          <w:sz w:val="28"/>
-          <w:szCs w:val="28"/>
-        </w:rPr>
-        <w:t>?</w:t>
-      </w:r>
-    </w:p>
-    <w:p>
-      <w:pPr>
-        <w:pStyle w:val="PargrafodaLista"/>
-        <w:rPr>
-          <w:rFonts w:ascii="Times New Roman" w:hAnsi="Times New Roman" w:cs="Times New Roman"/>
-          <w:b/>
-          <w:bCs/>
-        </w:rPr>
-      </w:pPr>
-    </w:p>
-    <w:p>
-      <w:pPr>
-        <w:pStyle w:val="PargrafodaLista"/>
-        <w:jc w:val="center"/>
-        <w:rPr>
-          <w:rFonts w:ascii="Times New Roman" w:hAnsi="Times New Roman" w:cs="Times New Roman"/>
-          <w:sz w:val="28"/>
-          <w:szCs w:val="28"/>
-        </w:rPr>
-      </w:pPr>
-      <w:r>
-        <w:rPr>
-          <w:rFonts w:ascii="Times New Roman" w:hAnsi="Times New Roman" w:cs="Times New Roman"/>
-          <w:b/>
-          <w:bCs/>
-        </w:rPr>
-        <w:lastRenderedPageBreak/>
-        <w:t>Grupo II</w:t>
-      </w:r>
-      <w:r>
-        <w:rPr>
-          <w:rFonts w:ascii="Times New Roman" w:hAnsi="Times New Roman" w:cs="Times New Roman"/>
-          <w:b/>
-          <w:bCs/>
-        </w:rPr>
-        <w:t>I</w:t>
+        <w:t>d</w:t>
+      </w:r>
+      <w:r>
+        <w:rPr>
+          <w:rFonts w:ascii="Times New Roman" w:hAnsi="Times New Roman" w:cs="Times New Roman"/>
+          <w:sz w:val="28"/>
+          <w:szCs w:val="28"/>
+        </w:rPr>
+        <w:t xml:space="preserve">a ou extravio da documentação solicitada, </w:t>
+      </w:r>
+      <w:r>
+        <w:rPr>
+          <w:rFonts w:ascii="Times New Roman" w:hAnsi="Times New Roman" w:cs="Times New Roman"/>
+          <w:sz w:val="28"/>
+          <w:szCs w:val="28"/>
+        </w:rPr>
+        <w:t>existe</w:t>
+      </w:r>
+      <w:r>
+        <w:rPr>
+          <w:rFonts w:ascii="Times New Roman" w:hAnsi="Times New Roman" w:cs="Times New Roman"/>
+          <w:sz w:val="28"/>
+          <w:szCs w:val="28"/>
+        </w:rPr>
+        <w:t xml:space="preserve"> alguma possibilidade de </w:t>
+      </w:r>
+      <w:r>
+        <w:rPr>
+          <w:rFonts w:ascii="Times New Roman" w:hAnsi="Times New Roman" w:cs="Times New Roman"/>
+          <w:sz w:val="28"/>
+          <w:szCs w:val="28"/>
+        </w:rPr>
+        <w:t>extrair</w:t>
+      </w:r>
+      <w:r>
+        <w:rPr>
+          <w:rFonts w:ascii="Times New Roman" w:hAnsi="Times New Roman" w:cs="Times New Roman"/>
+          <w:sz w:val="28"/>
+          <w:szCs w:val="28"/>
+        </w:rPr>
+        <w:t xml:space="preserve"> uma </w:t>
+      </w:r>
+      <w:r>
+        <w:rPr>
+          <w:rFonts w:ascii="Times New Roman" w:hAnsi="Times New Roman" w:cs="Times New Roman"/>
+          <w:sz w:val="28"/>
+          <w:szCs w:val="28"/>
+        </w:rPr>
+        <w:t>2ª</w:t>
+      </w:r>
+      <w:r>
+        <w:rPr>
+          <w:rFonts w:ascii="Times New Roman" w:hAnsi="Times New Roman" w:cs="Times New Roman"/>
+          <w:sz w:val="28"/>
+          <w:szCs w:val="28"/>
+        </w:rPr>
+        <w:t xml:space="preserve"> via deste documento?</w:t>
       </w:r>
     </w:p>
     <w:p>
@@ -1413,29 +1228,55 @@
         <w:pStyle w:val="PargrafodaLista"/>
         <w:numPr>
           <w:ilvl w:val="0"/>
-          <w:numId w:val="2"/>
+          <w:numId w:val="14"/>
         </w:numPr>
-        <w:rPr>
-          <w:rFonts w:ascii="Times New Roman" w:hAnsi="Times New Roman" w:cs="Times New Roman"/>
-          <w:sz w:val="28"/>
-          <w:szCs w:val="28"/>
-        </w:rPr>
-      </w:pPr>
-      <w:r>
-        <w:rPr>
-          <w:rFonts w:ascii="Times New Roman" w:hAnsi="Times New Roman" w:cs="Times New Roman"/>
-          <w:sz w:val="28"/>
-          <w:szCs w:val="28"/>
-        </w:rPr>
-        <w:t>De que forma é feito o controlo de Documentos emitidos durante um período de tempo, dia, mês e ano.</w:t>
-      </w:r>
+        <w:jc w:val="both"/>
+        <w:rPr>
+          <w:rFonts w:ascii="Times New Roman" w:hAnsi="Times New Roman" w:cs="Times New Roman"/>
+          <w:sz w:val="28"/>
+          <w:szCs w:val="28"/>
+        </w:rPr>
+      </w:pPr>
+      <w:r>
+        <w:rPr>
+          <w:rFonts w:ascii="Times New Roman" w:hAnsi="Times New Roman" w:cs="Times New Roman"/>
+          <w:sz w:val="28"/>
+          <w:szCs w:val="28"/>
+        </w:rPr>
+        <w:t>Qual o procedimento a ser seguido para obter esta 2ª</w:t>
+      </w:r>
+      <w:r>
+        <w:rPr>
+          <w:rFonts w:ascii="Times New Roman" w:hAnsi="Times New Roman" w:cs="Times New Roman"/>
+          <w:sz w:val="28"/>
+          <w:szCs w:val="28"/>
+        </w:rPr>
+        <w:t>-</w:t>
+      </w:r>
+      <w:r>
+        <w:rPr>
+          <w:rFonts w:ascii="Times New Roman" w:hAnsi="Times New Roman" w:cs="Times New Roman"/>
+          <w:sz w:val="28"/>
+          <w:szCs w:val="28"/>
+        </w:rPr>
+        <w:t>via?</w:t>
+      </w:r>
+    </w:p>
+    <w:p>
+      <w:pPr>
+        <w:rPr>
+          <w:rFonts w:ascii="Times New Roman" w:hAnsi="Times New Roman" w:cs="Times New Roman"/>
+          <w:sz w:val="28"/>
+          <w:szCs w:val="28"/>
+        </w:rPr>
+      </w:pPr>
     </w:p>
     <w:p>
       <w:pPr>
         <w:pStyle w:val="PargrafodaLista"/>
         <w:numPr>
           <w:ilvl w:val="0"/>
-          <w:numId w:val="2"/>
+          <w:numId w:val="4"/>
         </w:numPr>
         <w:rPr>
           <w:rFonts w:ascii="Times New Roman" w:hAnsi="Times New Roman" w:cs="Times New Roman"/>
@@ -1449,49 +1290,80 @@
           <w:sz w:val="28"/>
           <w:szCs w:val="28"/>
         </w:rPr>
-        <w:t xml:space="preserve">Existe alguma forma de controlar a estatística dos munícipes? Por Ex: por </w:t>
-      </w:r>
-      <w:r>
-        <w:rPr>
-          <w:rFonts w:ascii="Times New Roman" w:hAnsi="Times New Roman" w:cs="Times New Roman"/>
-          <w:sz w:val="28"/>
-          <w:szCs w:val="28"/>
-        </w:rPr>
-        <w:t xml:space="preserve">Género, </w:t>
-      </w:r>
-      <w:r>
-        <w:rPr>
-          <w:rFonts w:ascii="Times New Roman" w:hAnsi="Times New Roman" w:cs="Times New Roman"/>
-          <w:sz w:val="28"/>
-          <w:szCs w:val="28"/>
-        </w:rPr>
-        <w:t>Faixa etária</w:t>
-      </w:r>
-      <w:r>
-        <w:rPr>
-          <w:rFonts w:ascii="Times New Roman" w:hAnsi="Times New Roman" w:cs="Times New Roman"/>
-          <w:sz w:val="28"/>
-          <w:szCs w:val="28"/>
-        </w:rPr>
-        <w:t xml:space="preserve">, </w:t>
-      </w:r>
-      <w:r>
-        <w:rPr>
-          <w:rFonts w:ascii="Times New Roman" w:hAnsi="Times New Roman" w:cs="Times New Roman"/>
-          <w:sz w:val="28"/>
-          <w:szCs w:val="28"/>
-        </w:rPr>
-        <w:t>Bairro, Comuna ou mesmo pelo município?</w:t>
-      </w:r>
-      <w:bookmarkStart w:id="0" w:name="_GoBack"/>
-      <w:bookmarkEnd w:id="0"/>
+        <w:lastRenderedPageBreak/>
+        <w:t>De acordo a document</w:t>
+      </w:r>
+      <w:r>
+        <w:rPr>
+          <w:rFonts w:ascii="Times New Roman" w:hAnsi="Times New Roman" w:cs="Times New Roman"/>
+          <w:sz w:val="28"/>
+          <w:szCs w:val="28"/>
+        </w:rPr>
+        <w:t>ação</w:t>
+      </w:r>
+      <w:r>
+        <w:rPr>
+          <w:rFonts w:ascii="Times New Roman" w:hAnsi="Times New Roman" w:cs="Times New Roman"/>
+          <w:sz w:val="28"/>
+          <w:szCs w:val="28"/>
+        </w:rPr>
+        <w:t xml:space="preserve"> solicitad</w:t>
+      </w:r>
+      <w:r>
+        <w:rPr>
+          <w:rFonts w:ascii="Times New Roman" w:hAnsi="Times New Roman" w:cs="Times New Roman"/>
+          <w:sz w:val="28"/>
+          <w:szCs w:val="28"/>
+        </w:rPr>
+        <w:t>a</w:t>
+      </w:r>
+      <w:r>
+        <w:rPr>
+          <w:rFonts w:ascii="Times New Roman" w:hAnsi="Times New Roman" w:cs="Times New Roman"/>
+          <w:sz w:val="28"/>
+          <w:szCs w:val="28"/>
+        </w:rPr>
+        <w:t xml:space="preserve"> qual o valor </w:t>
+      </w:r>
+      <w:r>
+        <w:rPr>
+          <w:rFonts w:ascii="Times New Roman" w:hAnsi="Times New Roman" w:cs="Times New Roman"/>
+          <w:sz w:val="28"/>
+          <w:szCs w:val="28"/>
+        </w:rPr>
+        <w:t xml:space="preserve">a ser </w:t>
+      </w:r>
+      <w:r>
+        <w:rPr>
+          <w:rFonts w:ascii="Times New Roman" w:hAnsi="Times New Roman" w:cs="Times New Roman"/>
+          <w:sz w:val="28"/>
+          <w:szCs w:val="28"/>
+        </w:rPr>
+        <w:t>pago para cada</w:t>
+      </w:r>
+      <w:r>
+        <w:rPr>
+          <w:rFonts w:ascii="Times New Roman" w:hAnsi="Times New Roman" w:cs="Times New Roman"/>
+          <w:sz w:val="28"/>
+          <w:szCs w:val="28"/>
+        </w:rPr>
+        <w:t xml:space="preserve"> tipo de</w:t>
+      </w:r>
+      <w:r>
+        <w:rPr>
+          <w:rFonts w:ascii="Times New Roman" w:hAnsi="Times New Roman" w:cs="Times New Roman"/>
+          <w:sz w:val="28"/>
+          <w:szCs w:val="28"/>
+        </w:rPr>
+        <w:t xml:space="preserve"> documento?</w:t>
+      </w:r>
     </w:p>
     <w:p>
       <w:pPr>
         <w:pStyle w:val="PargrafodaLista"/>
         <w:numPr>
           <w:ilvl w:val="0"/>
-          <w:numId w:val="2"/>
+          <w:numId w:val="15"/>
         </w:numPr>
         <w:rPr>
           <w:rFonts w:ascii="Times New Roman" w:hAnsi="Times New Roman" w:cs="Times New Roman"/>
@@ -1505,23 +1377,23 @@
           <w:sz w:val="28"/>
           <w:szCs w:val="28"/>
         </w:rPr>
-        <w:t>Existe algum mecanismo de controlar o histórico de solicitações d</w:t>
-      </w:r>
-      <w:r>
-        <w:rPr>
-          <w:rFonts w:ascii="Times New Roman" w:hAnsi="Times New Roman" w:cs="Times New Roman"/>
-          <w:sz w:val="28"/>
-          <w:szCs w:val="28"/>
-        </w:rPr>
-        <w:t xml:space="preserve">e documentos solicitado pelo </w:t>
-      </w:r>
-      <w:r>
-        <w:rPr>
-          <w:rFonts w:ascii="Times New Roman" w:hAnsi="Times New Roman" w:cs="Times New Roman"/>
-          <w:sz w:val="28"/>
-          <w:szCs w:val="28"/>
-        </w:rPr>
-        <w:t xml:space="preserve"> munícipe;</w:t>
+        <w:t>Qua</w:t>
+      </w:r>
+      <w:r>
+        <w:rPr>
+          <w:rFonts w:ascii="Times New Roman" w:hAnsi="Times New Roman" w:cs="Times New Roman"/>
+          <w:sz w:val="28"/>
+          <w:szCs w:val="28"/>
+        </w:rPr>
+        <w:t>is formas de pagamento são aceites</w:t>
+      </w:r>
+      <w:r>
+        <w:rPr>
+          <w:rFonts w:ascii="Times New Roman" w:hAnsi="Times New Roman" w:cs="Times New Roman"/>
+          <w:sz w:val="28"/>
+          <w:szCs w:val="28"/>
+        </w:rPr>
+        <w:t>?</w:t>
       </w:r>
     </w:p>
     <w:p>
@@ -1529,21 +1401,36 @@
         <w:pStyle w:val="PargrafodaLista"/>
         <w:numPr>
           <w:ilvl w:val="0"/>
-          <w:numId w:val="2"/>
+          <w:numId w:val="15"/>
         </w:numPr>
-        <w:rPr>
-          <w:rFonts w:ascii="Times New Roman" w:hAnsi="Times New Roman" w:cs="Times New Roman"/>
-          <w:sz w:val="28"/>
-          <w:szCs w:val="28"/>
-        </w:rPr>
-      </w:pPr>
-      <w:r>
-        <w:rPr>
-          <w:rFonts w:ascii="Times New Roman" w:hAnsi="Times New Roman" w:cs="Times New Roman"/>
-          <w:sz w:val="28"/>
-          <w:szCs w:val="28"/>
-        </w:rPr>
-        <w:t>A AMM emite algum cartão de identificação de munícipe?</w:t>
+        <w:jc w:val="both"/>
+        <w:rPr>
+          <w:rFonts w:ascii="Times New Roman" w:hAnsi="Times New Roman" w:cs="Times New Roman"/>
+          <w:sz w:val="28"/>
+          <w:szCs w:val="28"/>
+        </w:rPr>
+      </w:pPr>
+      <w:r>
+        <w:rPr>
+          <w:rFonts w:ascii="Times New Roman" w:hAnsi="Times New Roman" w:cs="Times New Roman"/>
+          <w:sz w:val="28"/>
+          <w:szCs w:val="28"/>
+        </w:rPr>
+        <w:t>O munícipe terá que pagar um valor para esta 2ª-via? Se sim, qual o valor?</w:t>
+      </w:r>
+    </w:p>
+    <w:p>
+      <w:pPr>
+        <w:pStyle w:val="MonografiaUtangaTitulo1"/>
+        <w:rPr>
+          <w:szCs w:val="28"/>
+        </w:rPr>
+      </w:pPr>
+      <w:r>
+        <w:t>Grupo II</w:t>
+      </w:r>
+      <w:r>
+        <w:t>I</w:t>
       </w:r>
     </w:p>
     <w:p>
@@ -1551,7 +1438,7 @@
         <w:pStyle w:val="PargrafodaLista"/>
         <w:numPr>
           <w:ilvl w:val="0"/>
-          <w:numId w:val="2"/>
+          <w:numId w:val="5"/>
         </w:numPr>
         <w:rPr>
           <w:rFonts w:ascii="Times New Roman" w:hAnsi="Times New Roman" w:cs="Times New Roman"/>
@@ -1565,8 +1452,434 @@
           <w:sz w:val="28"/>
           <w:szCs w:val="28"/>
         </w:rPr>
-        <w:t>Como é extraído o relatório das actividades inerente ao munícipe ao longo do dia e mês?</w:t>
-      </w:r>
+        <w:t xml:space="preserve">Existe </w:t>
+      </w:r>
+      <w:r>
+        <w:rPr>
+          <w:rFonts w:ascii="Times New Roman" w:hAnsi="Times New Roman" w:cs="Times New Roman"/>
+          <w:sz w:val="28"/>
+          <w:szCs w:val="28"/>
+        </w:rPr>
+        <w:t xml:space="preserve">algum mecanismo </w:t>
+      </w:r>
+      <w:r>
+        <w:rPr>
+          <w:rFonts w:ascii="Times New Roman" w:hAnsi="Times New Roman" w:cs="Times New Roman"/>
+          <w:sz w:val="28"/>
+          <w:szCs w:val="28"/>
+        </w:rPr>
+        <w:t>para</w:t>
+      </w:r>
+      <w:r>
+        <w:rPr>
+          <w:rFonts w:ascii="Times New Roman" w:hAnsi="Times New Roman" w:cs="Times New Roman"/>
+          <w:sz w:val="28"/>
+          <w:szCs w:val="28"/>
+        </w:rPr>
+        <w:t xml:space="preserve"> controlar o histórico de solicitações d</w:t>
+      </w:r>
+      <w:r>
+        <w:rPr>
+          <w:rFonts w:ascii="Times New Roman" w:hAnsi="Times New Roman" w:cs="Times New Roman"/>
+          <w:sz w:val="28"/>
+          <w:szCs w:val="28"/>
+        </w:rPr>
+        <w:t xml:space="preserve">e documentos do </w:t>
+      </w:r>
+      <w:r>
+        <w:rPr>
+          <w:rFonts w:ascii="Times New Roman" w:hAnsi="Times New Roman" w:cs="Times New Roman"/>
+          <w:sz w:val="28"/>
+          <w:szCs w:val="28"/>
+        </w:rPr>
+        <w:t>munícipe</w:t>
+      </w:r>
+      <w:r>
+        <w:rPr>
+          <w:rFonts w:ascii="Times New Roman" w:hAnsi="Times New Roman" w:cs="Times New Roman"/>
+          <w:sz w:val="28"/>
+          <w:szCs w:val="28"/>
+        </w:rPr>
+        <w:t>? Se sim, de que forma é feito esse controlo?</w:t>
+      </w:r>
+    </w:p>
+    <w:p>
+      <w:pPr>
+        <w:pStyle w:val="PargrafodaLista"/>
+        <w:rPr>
+          <w:rFonts w:ascii="Times New Roman" w:hAnsi="Times New Roman" w:cs="Times New Roman"/>
+          <w:sz w:val="28"/>
+          <w:szCs w:val="28"/>
+        </w:rPr>
+      </w:pPr>
+      <w:r>
+        <w:rPr>
+          <w:rFonts w:ascii="Times New Roman" w:hAnsi="Times New Roman" w:cs="Times New Roman"/>
+          <w:sz w:val="28"/>
+          <w:szCs w:val="28"/>
+        </w:rPr>
+        <w:t xml:space="preserve"> </w:t>
+      </w:r>
+    </w:p>
+    <w:p>
+      <w:pPr>
+        <w:pStyle w:val="PargrafodaLista"/>
+        <w:numPr>
+          <w:ilvl w:val="0"/>
+          <w:numId w:val="5"/>
+        </w:numPr>
+        <w:rPr>
+          <w:rFonts w:ascii="Times New Roman" w:hAnsi="Times New Roman" w:cs="Times New Roman"/>
+          <w:sz w:val="28"/>
+          <w:szCs w:val="28"/>
+        </w:rPr>
+      </w:pPr>
+      <w:r>
+        <w:rPr>
+          <w:rFonts w:ascii="Times New Roman" w:hAnsi="Times New Roman" w:cs="Times New Roman"/>
+          <w:sz w:val="28"/>
+          <w:szCs w:val="28"/>
+        </w:rPr>
+        <w:t>De que forma é feito o controlo de Documentos emitidos durante um período de tempo</w:t>
+      </w:r>
+      <w:r>
+        <w:rPr>
+          <w:rFonts w:ascii="Times New Roman" w:hAnsi="Times New Roman" w:cs="Times New Roman"/>
+          <w:sz w:val="28"/>
+          <w:szCs w:val="28"/>
+        </w:rPr>
+        <w:t>? Ex:</w:t>
+      </w:r>
+      <w:r>
+        <w:rPr>
+          <w:rFonts w:ascii="Times New Roman" w:hAnsi="Times New Roman" w:cs="Times New Roman"/>
+          <w:sz w:val="28"/>
+          <w:szCs w:val="28"/>
+        </w:rPr>
+        <w:t xml:space="preserve"> dia, mês e ano.</w:t>
+      </w:r>
+    </w:p>
+    <w:p>
+      <w:pPr>
+        <w:pStyle w:val="PargrafodaLista"/>
+        <w:rPr>
+          <w:rFonts w:ascii="Times New Roman" w:hAnsi="Times New Roman" w:cs="Times New Roman"/>
+          <w:sz w:val="28"/>
+          <w:szCs w:val="28"/>
+        </w:rPr>
+      </w:pPr>
+    </w:p>
+    <w:p>
+      <w:pPr>
+        <w:pStyle w:val="PargrafodaLista"/>
+        <w:numPr>
+          <w:ilvl w:val="0"/>
+          <w:numId w:val="5"/>
+        </w:numPr>
+        <w:rPr>
+          <w:rFonts w:ascii="Times New Roman" w:hAnsi="Times New Roman" w:cs="Times New Roman"/>
+          <w:sz w:val="28"/>
+          <w:szCs w:val="28"/>
+        </w:rPr>
+      </w:pPr>
+      <w:r>
+        <w:rPr>
+          <w:rFonts w:ascii="Times New Roman" w:hAnsi="Times New Roman" w:cs="Times New Roman"/>
+          <w:sz w:val="28"/>
+          <w:szCs w:val="28"/>
+        </w:rPr>
+        <w:t xml:space="preserve">Existe alguma forma de controlar a estatística dos munícipes? Por Ex: por </w:t>
+      </w:r>
+      <w:r>
+        <w:rPr>
+          <w:rFonts w:ascii="Times New Roman" w:hAnsi="Times New Roman" w:cs="Times New Roman"/>
+          <w:sz w:val="28"/>
+          <w:szCs w:val="28"/>
+        </w:rPr>
+        <w:t xml:space="preserve">Género, </w:t>
+      </w:r>
+      <w:r>
+        <w:rPr>
+          <w:rFonts w:ascii="Times New Roman" w:hAnsi="Times New Roman" w:cs="Times New Roman"/>
+          <w:sz w:val="28"/>
+          <w:szCs w:val="28"/>
+        </w:rPr>
+        <w:t>f</w:t>
+      </w:r>
+      <w:r>
+        <w:rPr>
+          <w:rFonts w:ascii="Times New Roman" w:hAnsi="Times New Roman" w:cs="Times New Roman"/>
+          <w:sz w:val="28"/>
+          <w:szCs w:val="28"/>
+        </w:rPr>
+        <w:t>aixa etária</w:t>
+      </w:r>
+      <w:r>
+        <w:rPr>
+          <w:rFonts w:ascii="Times New Roman" w:hAnsi="Times New Roman" w:cs="Times New Roman"/>
+          <w:sz w:val="28"/>
+          <w:szCs w:val="28"/>
+        </w:rPr>
+        <w:t xml:space="preserve">, </w:t>
+      </w:r>
+      <w:r>
+        <w:rPr>
+          <w:rFonts w:ascii="Times New Roman" w:hAnsi="Times New Roman" w:cs="Times New Roman"/>
+          <w:sz w:val="28"/>
+          <w:szCs w:val="28"/>
+        </w:rPr>
+        <w:t>Bairro, Comuna ou mesmo pelo município?</w:t>
+      </w:r>
+    </w:p>
+    <w:p>
+      <w:pPr>
+        <w:pStyle w:val="PargrafodaLista"/>
+        <w:rPr>
+          <w:rFonts w:ascii="Times New Roman" w:hAnsi="Times New Roman" w:cs="Times New Roman"/>
+          <w:sz w:val="28"/>
+          <w:szCs w:val="28"/>
+        </w:rPr>
+      </w:pPr>
+    </w:p>
+    <w:p>
+      <w:pPr>
+        <w:pStyle w:val="PargrafodaLista"/>
+        <w:numPr>
+          <w:ilvl w:val="0"/>
+          <w:numId w:val="5"/>
+        </w:numPr>
+        <w:rPr>
+          <w:rFonts w:ascii="Times New Roman" w:hAnsi="Times New Roman" w:cs="Times New Roman"/>
+          <w:sz w:val="28"/>
+          <w:szCs w:val="28"/>
+        </w:rPr>
+      </w:pPr>
+      <w:r>
+        <w:rPr>
+          <w:rFonts w:ascii="Times New Roman" w:hAnsi="Times New Roman" w:cs="Times New Roman"/>
+          <w:sz w:val="28"/>
+          <w:szCs w:val="28"/>
+        </w:rPr>
+        <w:t>A AMM tem alguma forma de controlar as moradias dos munícipes? Se sim, como é feito?</w:t>
+      </w:r>
+    </w:p>
+    <w:p>
+      <w:pPr>
+        <w:pStyle w:val="PargrafodaLista"/>
+        <w:rPr>
+          <w:rFonts w:ascii="Times New Roman" w:hAnsi="Times New Roman" w:cs="Times New Roman"/>
+          <w:sz w:val="28"/>
+          <w:szCs w:val="28"/>
+        </w:rPr>
+      </w:pPr>
+    </w:p>
+    <w:p>
+      <w:pPr>
+        <w:pStyle w:val="PargrafodaLista"/>
+        <w:numPr>
+          <w:ilvl w:val="0"/>
+          <w:numId w:val="5"/>
+        </w:numPr>
+        <w:rPr>
+          <w:rFonts w:ascii="Times New Roman" w:hAnsi="Times New Roman" w:cs="Times New Roman"/>
+          <w:sz w:val="28"/>
+          <w:szCs w:val="28"/>
+        </w:rPr>
+      </w:pPr>
+      <w:r>
+        <w:rPr>
+          <w:rFonts w:ascii="Times New Roman" w:hAnsi="Times New Roman" w:cs="Times New Roman"/>
+          <w:sz w:val="28"/>
+          <w:szCs w:val="28"/>
+        </w:rPr>
+        <w:t xml:space="preserve">Como é extraído o relatório das actividades inerente ao munícipe ao longo </w:t>
+      </w:r>
+      <w:r>
+        <w:rPr>
+          <w:rFonts w:ascii="Times New Roman" w:hAnsi="Times New Roman" w:cs="Times New Roman"/>
+          <w:sz w:val="28"/>
+          <w:szCs w:val="28"/>
+        </w:rPr>
+        <w:t>de um período</w:t>
+      </w:r>
+      <w:r>
+        <w:rPr>
+          <w:rFonts w:ascii="Times New Roman" w:hAnsi="Times New Roman" w:cs="Times New Roman"/>
+          <w:sz w:val="28"/>
+          <w:szCs w:val="28"/>
+        </w:rPr>
+        <w:t>?</w:t>
+      </w:r>
+    </w:p>
+    <w:p>
+      <w:pPr>
+        <w:pStyle w:val="PargrafodaLista"/>
+        <w:rPr>
+          <w:rFonts w:ascii="Times New Roman" w:hAnsi="Times New Roman" w:cs="Times New Roman"/>
+          <w:sz w:val="28"/>
+          <w:szCs w:val="28"/>
+        </w:rPr>
+      </w:pPr>
+    </w:p>
+    <w:p>
+      <w:pPr>
+        <w:pStyle w:val="MonografiaUtangaTitulo1"/>
+        <w:spacing w:before="0" w:after="0" w:line="240" w:lineRule="auto"/>
+      </w:pPr>
+      <w:r>
+        <w:t>Grupo I</w:t>
+      </w:r>
+      <w:r>
+        <w:t>V</w:t>
+      </w:r>
+    </w:p>
+    <w:p>
+      <w:pPr>
+        <w:pStyle w:val="MonografiaUtangaTitulo1"/>
+        <w:spacing w:before="0" w:after="0" w:line="240" w:lineRule="auto"/>
+        <w:rPr>
+          <w:sz w:val="20"/>
+          <w:szCs w:val="18"/>
+        </w:rPr>
+      </w:pPr>
+      <w:r>
+        <w:rPr>
+          <w:sz w:val="20"/>
+          <w:szCs w:val="18"/>
+        </w:rPr>
+        <w:t>sUGESTÕES</w:t>
+      </w:r>
+    </w:p>
+    <w:p>
+      <w:pPr>
+        <w:pStyle w:val="MonografiaUtangaTitulo1"/>
+        <w:spacing w:before="0" w:after="0" w:line="240" w:lineRule="auto"/>
+        <w:jc w:val="left"/>
+        <w:rPr>
+          <w:b w:val="0"/>
+          <w:bCs/>
+          <w:sz w:val="20"/>
+          <w:szCs w:val="20"/>
+        </w:rPr>
+      </w:pPr>
+    </w:p>
+    <w:p>
+      <w:pPr>
+        <w:pStyle w:val="PargrafodaLista"/>
+        <w:numPr>
+          <w:ilvl w:val="0"/>
+          <w:numId w:val="17"/>
+        </w:numPr>
+        <w:rPr>
+          <w:rFonts w:ascii="Times New Roman" w:hAnsi="Times New Roman" w:cs="Times New Roman"/>
+          <w:sz w:val="28"/>
+          <w:szCs w:val="28"/>
+        </w:rPr>
+      </w:pPr>
+      <w:r>
+        <w:rPr>
+          <w:rFonts w:ascii="Times New Roman" w:hAnsi="Times New Roman" w:cs="Times New Roman"/>
+          <w:sz w:val="28"/>
+          <w:szCs w:val="28"/>
+        </w:rPr>
+        <w:t xml:space="preserve">O que achas se AMM tivesse um software desenvolvido especificamente para a Gestão de </w:t>
+      </w:r>
+      <w:r>
+        <w:rPr>
+          <w:rFonts w:ascii="Times New Roman" w:hAnsi="Times New Roman" w:cs="Times New Roman"/>
+          <w:sz w:val="28"/>
+          <w:szCs w:val="28"/>
+        </w:rPr>
+        <w:t>Munícipes</w:t>
+      </w:r>
+      <w:r>
+        <w:rPr>
+          <w:rFonts w:ascii="Times New Roman" w:hAnsi="Times New Roman" w:cs="Times New Roman"/>
+          <w:sz w:val="28"/>
+          <w:szCs w:val="28"/>
+        </w:rPr>
+        <w:t xml:space="preserve">.  </w:t>
+      </w:r>
+    </w:p>
+    <w:p>
+      <w:pPr>
+        <w:pStyle w:val="PargrafodaLista"/>
+        <w:numPr>
+          <w:ilvl w:val="0"/>
+          <w:numId w:val="17"/>
+        </w:numPr>
+        <w:rPr>
+          <w:rFonts w:ascii="Times New Roman" w:hAnsi="Times New Roman" w:cs="Times New Roman"/>
+          <w:sz w:val="28"/>
+          <w:szCs w:val="28"/>
+        </w:rPr>
+      </w:pPr>
+      <w:r>
+        <w:rPr>
+          <w:rFonts w:ascii="Times New Roman" w:hAnsi="Times New Roman" w:cs="Times New Roman"/>
+          <w:sz w:val="28"/>
+          <w:szCs w:val="28"/>
+        </w:rPr>
+        <w:t xml:space="preserve">Tendo em conta que toda documentação solicitada, é necessária a homologação do Administrador Municipal, e por algumas conveniências não lhe é possível dar o tratamento imediato, o que achas se o sistema trabalhasse com assinatura digital? </w:t>
+      </w:r>
+    </w:p>
+    <w:p>
+      <w:pPr>
+        <w:pStyle w:val="PargrafodaLista"/>
+        <w:numPr>
+          <w:ilvl w:val="0"/>
+          <w:numId w:val="17"/>
+        </w:numPr>
+        <w:rPr>
+          <w:rFonts w:ascii="Times New Roman" w:hAnsi="Times New Roman" w:cs="Times New Roman"/>
+          <w:sz w:val="28"/>
+          <w:szCs w:val="28"/>
+        </w:rPr>
+      </w:pPr>
+      <w:r>
+        <w:rPr>
+          <w:rFonts w:ascii="Times New Roman" w:hAnsi="Times New Roman" w:cs="Times New Roman"/>
+          <w:sz w:val="28"/>
+          <w:szCs w:val="28"/>
+        </w:rPr>
+        <w:t>O que acha da possibilidade de se emitir um cartão de Identificação do Munícipe (CIM)</w:t>
+      </w:r>
+      <w:r>
+        <w:rPr>
+          <w:rFonts w:ascii="Times New Roman" w:hAnsi="Times New Roman" w:cs="Times New Roman"/>
+          <w:sz w:val="28"/>
+          <w:szCs w:val="28"/>
+        </w:rPr>
+        <w:t xml:space="preserve"> para facilitar a identificação do mesmo</w:t>
+      </w:r>
+      <w:r>
+        <w:rPr>
+          <w:rFonts w:ascii="Times New Roman" w:hAnsi="Times New Roman" w:cs="Times New Roman"/>
+          <w:sz w:val="28"/>
+          <w:szCs w:val="28"/>
+        </w:rPr>
+        <w:t>.</w:t>
+      </w:r>
+    </w:p>
+    <w:p>
+      <w:pPr>
+        <w:pStyle w:val="PargrafodaLista"/>
+        <w:rPr>
+          <w:rFonts w:ascii="Times New Roman" w:hAnsi="Times New Roman" w:cs="Times New Roman"/>
+          <w:sz w:val="28"/>
+          <w:szCs w:val="28"/>
+        </w:rPr>
+      </w:pPr>
+    </w:p>
+    <w:p>
+      <w:pPr>
+        <w:ind w:left="360"/>
+        <w:rPr>
+          <w:rFonts w:ascii="Times New Roman" w:hAnsi="Times New Roman" w:cs="Times New Roman"/>
+          <w:sz w:val="28"/>
+          <w:szCs w:val="28"/>
+        </w:rPr>
+      </w:pPr>
     </w:p>
     <w:p>
       <w:pPr>
@@ -1586,13 +1899,23 @@
           <w:szCs w:val="28"/>
         </w:rPr>
       </w:pPr>
-      <w:r>
-        <w:rPr>
-          <w:rFonts w:ascii="Times New Roman" w:hAnsi="Times New Roman" w:cs="Times New Roman"/>
-          <w:sz w:val="28"/>
-          <w:szCs w:val="28"/>
-        </w:rPr>
-        <w:t>Elaborado Por:</w:t>
+      <w:proofErr w:type="gramStart"/>
+      <w:r>
+        <w:rPr>
+          <w:rFonts w:ascii="Times New Roman" w:hAnsi="Times New Roman" w:cs="Times New Roman"/>
+          <w:sz w:val="28"/>
+          <w:szCs w:val="28"/>
+        </w:rPr>
+        <w:t>Elaborado Por</w:t>
+      </w:r>
+      <w:proofErr w:type="gramEnd"/>
+      <w:r>
+        <w:rPr>
+          <w:rFonts w:ascii="Times New Roman" w:hAnsi="Times New Roman" w:cs="Times New Roman"/>
+          <w:sz w:val="28"/>
+          <w:szCs w:val="28"/>
+        </w:rPr>
+        <w:t>:</w:t>
       </w:r>
     </w:p>
     <w:p>
@@ -1614,7 +1937,7 @@
       </w:r>
     </w:p>
     <w:sectPr>
-      <w:footerReference w:type="default" r:id="rId7"/>
+      <w:footerReference w:type="default" r:id="rId8"/>
       <w:pgSz w:w="11907" w:h="16840" w:code="9"/>
       <w:pgMar w:top="1701" w:right="1134" w:bottom="1134" w:left="1701" w:header="709" w:footer="709" w:gutter="0"/>
       <w:cols w:space="708"/>
@@ -1625,7 +1948,7 @@
 </file>
 
 <file path=word/endnotes.xml><?xml version="1.0" encoding="utf-8"?>
-<w:endnotes xmlns:wpc="http://schemas.microsoft.com/office/word/2010/wordprocessingCanvas" xmlns:cx="http://schemas.microsoft.com/office/drawing/2014/chartex" xmlns:cx1="http://schemas.microsoft.com/office/drawing/2015/9/8/chartex" xmlns:cx2="http://schemas.microsoft.com/office/drawing/2015/10/21/chartex" xmlns:cx3="http://schemas.microsoft.com/office/drawing/2016/5/9/chartex" xmlns:cx4="http://schemas.microsoft.com/office/drawing/2016/5/10/chartex" xmlns:cx5="http://schemas.microsoft.com/office/drawing/2016/5/11/chartex" xmlns:cx6="http://schemas.microsoft.com/office/drawing/2016/5/12/chartex" xmlns:cx7="http://schemas.microsoft.com/office/drawing/2016/5/13/chartex" xmlns:cx8="http://schemas.microsoft.com/office/drawing/2016/5/14/chartex" xmlns:mc="http://schemas.openxmlformats.org/markup-compatibility/2006" xmlns:aink="http://schemas.microsoft.com/office/drawing/2016/ink" xmlns:am3d="http://schemas.microsoft.com/office/drawing/2017/model3d" xmlns:o="urn:schemas-microsoft-com:office:office" xmlns:r="http://schemas.openxmlformats.org/officeDocument/2006/relationships" xmlns:m="http://schemas.openxmlformats.org/officeDocument/2006/math" xmlns:v="urn:schemas-microsoft-com:vml" xmlns:wp14="http://schemas.microsoft.com/office/word/2010/wordprocessingDrawing" xmlns:wp="http://schemas.openxmlformats.org/drawingml/2006/wordprocessingDrawing" xmlns:w10="urn:schemas-microsoft-com:office:word" xmlns:w="http://schemas.openxmlformats.org/wordprocessingml/2006/main" xmlns:w14="http://schemas.microsoft.com/office/word/2010/wordml" xmlns:w15="http://schemas.microsoft.com/office/word/2012/wordml" xmlns:w16cid="http://schemas.microsoft.com/office/word/2016/wordml/cid" xmlns:w16se="http://schemas.microsoft.com/office/word/2015/wordml/symex" xmlns:wpg="http://schemas.microsoft.com/office/word/2010/wordprocessingGroup" xmlns:wpi="http://schemas.microsoft.com/office/word/2010/wordprocessingInk" xmlns:wne="http://schemas.microsoft.com/office/word/2006/wordml" xmlns:wps="http://schemas.microsoft.com/office/word/2010/wordprocessingShape" mc:Ignorable="w14 w15 w16se w16cid wp14">
+<w:endnotes xmlns:wpc="http://schemas.microsoft.com/office/word/2010/wordprocessingCanvas" xmlns:cx="http://schemas.microsoft.com/office/drawing/2014/chartex" xmlns:cx1="http://schemas.microsoft.com/office/drawing/2015/9/8/chartex" xmlns:cx2="http://schemas.microsoft.com/office/drawing/2015/10/21/chartex" xmlns:cx3="http://schemas.microsoft.com/office/drawing/2016/5/9/chartex" xmlns:cx4="http://schemas.microsoft.com/office/drawing/2016/5/10/chartex" xmlns:cx5="http://schemas.microsoft.com/office/drawing/2016/5/11/chartex" xmlns:cx6="http://schemas.microsoft.com/office/drawing/2016/5/12/chartex" xmlns:cx7="http://schemas.microsoft.com/office/drawing/2016/5/13/chartex" xmlns:cx8="http://schemas.microsoft.com/office/drawing/2016/5/14/chartex" xmlns:mc="http://schemas.openxmlformats.org/markup-compatibility/2006" xmlns:aink="http://schemas.microsoft.com/office/drawing/2016/ink" xmlns:am3d="http://schemas.microsoft.com/office/drawing/2017/model3d" xmlns:o="urn:schemas-microsoft-com:office:office" xmlns:r="http://schemas.openxmlformats.org/officeDocument/2006/relationships" xmlns:m="http://schemas.openxmlformats.org/officeDocument/2006/math" xmlns:v="urn:schemas-microsoft-com:vml" xmlns:wp14="http://schemas.microsoft.com/office/word/2010/wordprocessingDrawing" xmlns:wp="http://schemas.openxmlformats.org/drawingml/2006/wordprocessingDrawing" xmlns:w10="urn:schemas-microsoft-com:office:word" xmlns:w="http://schemas.openxmlformats.org/wordprocessingml/2006/main" xmlns:w14="http://schemas.microsoft.com/office/word/2010/wordml" xmlns:w15="http://schemas.microsoft.com/office/word/2012/wordml" xmlns:w16cex="http://schemas.microsoft.com/office/word/2018/wordml/cex" xmlns:w16cid="http://schemas.microsoft.com/office/word/2016/wordml/cid" xmlns:w16="http://schemas.microsoft.com/office/word/2018/wordml" xmlns:w16se="http://schemas.microsoft.com/office/word/2015/wordml/symex" xmlns:wpg="http://schemas.microsoft.com/office/word/2010/wordprocessingGroup" xmlns:wpi="http://schemas.microsoft.com/office/word/2010/wordprocessingInk" xmlns:wne="http://schemas.microsoft.com/office/word/2006/wordml" xmlns:wps="http://schemas.microsoft.com/office/word/2010/wordprocessingShape" mc:Ignorable="w14 w15 w16se w16cid w16 w16cex wp14">
   <w:endnote w:type="separator" w:id="-1">
     <w:p>
       <w:pPr>
@@ -1650,7 +1973,7 @@
 </file>
 
 <file path=word/footer1.xml><?xml version="1.0" encoding="utf-8"?>
-<w:ftr xmlns:wpc="http://schemas.microsoft.com/office/word/2010/wordprocessingCanvas" xmlns:cx="http://schemas.microsoft.com/office/drawing/2014/chartex" xmlns:cx1="http://schemas.microsoft.com/office/drawing/2015/9/8/chartex" xmlns:cx2="http://schemas.microsoft.com/office/drawing/2015/10/21/chartex" xmlns:cx3="http://schemas.microsoft.com/office/drawing/2016/5/9/chartex" xmlns:cx4="http://schemas.microsoft.com/office/drawing/2016/5/10/chartex" xmlns:cx5="http://schemas.microsoft.com/office/drawing/2016/5/11/chartex" xmlns:cx6="http://schemas.microsoft.com/office/drawing/2016/5/12/chartex" xmlns:cx7="http://schemas.microsoft.com/office/drawing/2016/5/13/chartex" xmlns:cx8="http://schemas.microsoft.com/office/drawing/2016/5/14/chartex" xmlns:mc="http://schemas.openxmlformats.org/markup-compatibility/2006" xmlns:aink="http://schemas.microsoft.com/office/drawing/2016/ink" xmlns:am3d="http://schemas.microsoft.com/office/drawing/2017/model3d" xmlns:o="urn:schemas-microsoft-com:office:office" xmlns:r="http://schemas.openxmlformats.org/officeDocument/2006/relationships" xmlns:m="http://schemas.openxmlformats.org/officeDocument/2006/math" xmlns:v="urn:schemas-microsoft-com:vml" xmlns:wp14="http://schemas.microsoft.com/office/word/2010/wordprocessingDrawing" xmlns:wp="http://schemas.openxmlformats.org/drawingml/2006/wordprocessingDrawing" xmlns:w10="urn:schemas-microsoft-com:office:word" xmlns:w="http://schemas.openxmlformats.org/wordprocessingml/2006/main" xmlns:w14="http://schemas.microsoft.com/office/word/2010/wordml" xmlns:w15="http://schemas.microsoft.com/office/word/2012/wordml" xmlns:w16cid="http://schemas.microsoft.com/office/word/2016/wordml/cid" xmlns:w16se="http://schemas.microsoft.com/office/word/2015/wordml/symex" xmlns:wpg="http://schemas.microsoft.com/office/word/2010/wordprocessingGroup" xmlns:wpi="http://schemas.microsoft.com/office/word/2010/wordprocessingInk" xmlns:wne="http://schemas.microsoft.com/office/word/2006/wordml" xmlns:wps="http://schemas.microsoft.com/office/word/2010/wordprocessingShape" mc:Ignorable="w14 w15 w16se w16cid wp14">
+<w:ftr xmlns:wpc="http://schemas.microsoft.com/office/word/2010/wordprocessingCanvas" xmlns:cx="http://schemas.microsoft.com/office/drawing/2014/chartex" xmlns:cx1="http://schemas.microsoft.com/office/drawing/2015/9/8/chartex" xmlns:cx2="http://schemas.microsoft.com/office/drawing/2015/10/21/chartex" xmlns:cx3="http://schemas.microsoft.com/office/drawing/2016/5/9/chartex" xmlns:cx4="http://schemas.microsoft.com/office/drawing/2016/5/10/chartex" xmlns:cx5="http://schemas.microsoft.com/office/drawing/2016/5/11/chartex" xmlns:cx6="http://schemas.microsoft.com/office/drawing/2016/5/12/chartex" xmlns:cx7="http://schemas.microsoft.com/office/drawing/2016/5/13/chartex" xmlns:cx8="http://schemas.microsoft.com/office/drawing/2016/5/14/chartex" xmlns:mc="http://schemas.openxmlformats.org/markup-compatibility/2006" xmlns:aink="http://schemas.microsoft.com/office/drawing/2016/ink" xmlns:am3d="http://schemas.microsoft.com/office/drawing/2017/model3d" xmlns:o="urn:schemas-microsoft-com:office:office" xmlns:r="http://schemas.openxmlformats.org/officeDocument/2006/relationships" xmlns:m="http://schemas.openxmlformats.org/officeDocument/2006/math" xmlns:v="urn:schemas-microsoft-com:vml" xmlns:wp14="http://schemas.microsoft.com/office/word/2010/wordprocessingDrawing" xmlns:wp="http://schemas.openxmlformats.org/drawingml/2006/wordprocessingDrawing" xmlns:w10="urn:schemas-microsoft-com:office:word" xmlns:w="http://schemas.openxmlformats.org/wordprocessingml/2006/main" xmlns:w14="http://schemas.microsoft.com/office/word/2010/wordml" xmlns:w15="http://schemas.microsoft.com/office/word/2012/wordml" xmlns:w16cex="http://schemas.microsoft.com/office/word/2018/wordml/cex" xmlns:w16cid="http://schemas.microsoft.com/office/word/2016/wordml/cid" xmlns:w16="http://schemas.microsoft.com/office/word/2018/wordml" xmlns:w16se="http://schemas.microsoft.com/office/word/2015/wordml/symex" xmlns:wpg="http://schemas.microsoft.com/office/word/2010/wordprocessingGroup" xmlns:wpi="http://schemas.microsoft.com/office/word/2010/wordprocessingInk" xmlns:wne="http://schemas.microsoft.com/office/word/2006/wordml" xmlns:wps="http://schemas.microsoft.com/office/word/2010/wordprocessingShape" mc:Ignorable="w14 w15 w16se w16cid w16 w16cex wp14">
   <w:sdt>
     <w:sdtPr>
       <w:id w:val="1444111226"/>
@@ -1659,6 +1982,7 @@
         <w:docPartUnique/>
       </w:docPartObj>
     </w:sdtPr>
+    <w:sdtEndPr/>
     <w:sdtContent>
       <w:p>
         <w:pPr>
@@ -1692,7 +2016,7 @@
 </file>
 
 <file path=word/footnotes.xml><?xml version="1.0" encoding="utf-8"?>
-<w:footnotes xmlns:wpc="http://schemas.microsoft.com/office/word/2010/wordprocessingCanvas" xmlns:cx="http://schemas.microsoft.com/office/drawing/2014/chartex" xmlns:cx1="http://schemas.microsoft.com/office/drawing/2015/9/8/chartex" xmlns:cx2="http://schemas.microsoft.com/office/drawing/2015/10/21/chartex" xmlns:cx3="http://schemas.microsoft.com/office/drawing/2016/5/9/chartex" xmlns:cx4="http://schemas.microsoft.com/office/drawing/2016/5/10/chartex" xmlns:cx5="http://schemas.microsoft.com/office/drawing/2016/5/11/chartex" xmlns:cx6="http://schemas.microsoft.com/office/drawing/2016/5/12/chartex" xmlns:cx7="http://schemas.microsoft.com/office/drawing/2016/5/13/chartex" xmlns:cx8="http://schemas.microsoft.com/office/drawing/2016/5/14/chartex" xmlns:mc="http://schemas.openxmlformats.org/markup-compatibility/2006" xmlns:aink="http://schemas.microsoft.com/office/drawing/2016/ink" xmlns:am3d="http://schemas.microsoft.com/office/drawing/2017/model3d" xmlns:o="urn:schemas-microsoft-com:office:office" xmlns:r="http://schemas.openxmlformats.org/officeDocument/2006/relationships" xmlns:m="http://schemas.openxmlformats.org/officeDocument/2006/math" xmlns:v="urn:schemas-microsoft-com:vml" xmlns:wp14="http://schemas.microsoft.com/office/word/2010/wordprocessingDrawing" xmlns:wp="http://schemas.openxmlformats.org/drawingml/2006/wordprocessingDrawing" xmlns:w10="urn:schemas-microsoft-com:office:word" xmlns:w="http://schemas.openxmlformats.org/wordprocessingml/2006/main" xmlns:w14="http://schemas.microsoft.com/office/word/2010/wordml" xmlns:w15="http://schemas.microsoft.com/office/word/2012/wordml" xmlns:w16cid="http://schemas.microsoft.com/office/word/2016/wordml/cid" xmlns:w16se="http://schemas.microsoft.com/office/word/2015/wordml/symex" xmlns:wpg="http://schemas.microsoft.com/office/word/2010/wordprocessingGroup" xmlns:wpi="http://schemas.microsoft.com/office/word/2010/wordprocessingInk" xmlns:wne="http://schemas.microsoft.com/office/word/2006/wordml" xmlns:wps="http://schemas.microsoft.com/office/word/2010/wordprocessingShape" mc:Ignorable="w14 w15 w16se w16cid wp14">
+<w:footnotes xmlns:wpc="http://schemas.microsoft.com/office/word/2010/wordprocessingCanvas" xmlns:cx="http://schemas.microsoft.com/office/drawing/2014/chartex" xmlns:cx1="http://schemas.microsoft.com/office/drawing/2015/9/8/chartex" xmlns:cx2="http://schemas.microsoft.com/office/drawing/2015/10/21/chartex" xmlns:cx3="http://schemas.microsoft.com/office/drawing/2016/5/9/chartex" xmlns:cx4="http://schemas.microsoft.com/office/drawing/2016/5/10/chartex" xmlns:cx5="http://schemas.microsoft.com/office/drawing/2016/5/11/chartex" xmlns:cx6="http://schemas.microsoft.com/office/drawing/2016/5/12/chartex" xmlns:cx7="http://schemas.microsoft.com/office/drawing/2016/5/13/chartex" xmlns:cx8="http://schemas.microsoft.com/office/drawing/2016/5/14/chartex" xmlns:mc="http://schemas.openxmlformats.org/markup-compatibility/2006" xmlns:aink="http://schemas.microsoft.com/office/drawing/2016/ink" xmlns:am3d="http://schemas.microsoft.com/office/drawing/2017/model3d" xmlns:o="urn:schemas-microsoft-com:office:office" xmlns:r="http://schemas.openxmlformats.org/officeDocument/2006/relationships" xmlns:m="http://schemas.openxmlformats.org/officeDocument/2006/math" xmlns:v="urn:schemas-microsoft-com:vml" xmlns:wp14="http://schemas.microsoft.com/office/word/2010/wordprocessingDrawing" xmlns:wp="http://schemas.openxmlformats.org/drawingml/2006/wordprocessingDrawing" xmlns:w10="urn:schemas-microsoft-com:office:word" xmlns:w="http://schemas.openxmlformats.org/wordprocessingml/2006/main" xmlns:w14="http://schemas.microsoft.com/office/word/2010/wordml" xmlns:w15="http://schemas.microsoft.com/office/word/2012/wordml" xmlns:w16cex="http://schemas.microsoft.com/office/word/2018/wordml/cex" xmlns:w16cid="http://schemas.microsoft.com/office/word/2016/wordml/cid" xmlns:w16="http://schemas.microsoft.com/office/word/2018/wordml" xmlns:w16se="http://schemas.microsoft.com/office/word/2015/wordml/symex" xmlns:wpg="http://schemas.microsoft.com/office/word/2010/wordprocessingGroup" xmlns:wpi="http://schemas.microsoft.com/office/word/2010/wordprocessingInk" xmlns:wne="http://schemas.microsoft.com/office/word/2006/wordml" xmlns:wps="http://schemas.microsoft.com/office/word/2010/wordprocessingShape" mc:Ignorable="w14 w15 w16se w16cid w16 w16cex wp14">
   <w:footnote w:type="separator" w:id="-1">
     <w:p>
       <w:pPr>
@@ -1717,12 +2041,12 @@
 </file>
 
 <file path=word/numbering.xml><?xml version="1.0" encoding="utf-8"?>
-<w:numbering xmlns:wpc="http://schemas.microsoft.com/office/word/2010/wordprocessingCanvas" xmlns:cx="http://schemas.microsoft.com/office/drawing/2014/chartex" xmlns:cx1="http://schemas.microsoft.com/office/drawing/2015/9/8/chartex" xmlns:cx2="http://schemas.microsoft.com/office/drawing/2015/10/21/chartex" xmlns:cx3="http://schemas.microsoft.com/office/drawing/2016/5/9/chartex" xmlns:cx4="http://schemas.microsoft.com/office/drawing/2016/5/10/chartex" xmlns:cx5="http://schemas.microsoft.com/office/drawing/2016/5/11/chartex" xmlns:cx6="http://schemas.microsoft.com/office/drawing/2016/5/12/chartex" xmlns:cx7="http://schemas.microsoft.com/office/drawing/2016/5/13/chartex" xmlns:cx8="http://schemas.microsoft.com/office/drawing/2016/5/14/chartex" xmlns:mc="http://schemas.openxmlformats.org/markup-compatibility/2006" xmlns:aink="http://schemas.microsoft.com/office/drawing/2016/ink" xmlns:am3d="http://schemas.microsoft.com/office/drawing/2017/model3d" xmlns:o="urn:schemas-microsoft-com:office:office" xmlns:r="http://schemas.openxmlformats.org/officeDocument/2006/relationships" xmlns:m="http://schemas.openxmlformats.org/officeDocument/2006/math" xmlns:v="urn:schemas-microsoft-com:vml" xmlns:wp14="http://schemas.microsoft.com/office/word/2010/wordprocessingDrawing" xmlns:wp="http://schemas.openxmlformats.org/drawingml/2006/wordprocessingDrawing" xmlns:w10="urn:schemas-microsoft-com:office:word" xmlns:w="http://schemas.openxmlformats.org/wordprocessingml/2006/main" xmlns:w14="http://schemas.microsoft.com/office/word/2010/wordml" xmlns:w15="http://schemas.microsoft.com/office/word/2012/wordml" xmlns:w16cid="http://schemas.microsoft.com/office/word/2016/wordml/cid" xmlns:w16se="http://schemas.microsoft.com/office/word/2015/wordml/symex" xmlns:wpg="http://schemas.microsoft.com/office/word/2010/wordprocessingGroup" xmlns:wpi="http://schemas.microsoft.com/office/word/2010/wordprocessingInk" xmlns:wne="http://schemas.microsoft.com/office/word/2006/wordml" xmlns:wps="http://schemas.microsoft.com/office/word/2010/wordprocessingShape" mc:Ignorable="w14 w15 w16se w16cid wp14">
+<w:numbering xmlns:wpc="http://schemas.microsoft.com/office/word/2010/wordprocessingCanvas" xmlns:cx="http://schemas.microsoft.com/office/drawing/2014/chartex" xmlns:cx1="http://schemas.microsoft.com/office/drawing/2015/9/8/chartex" xmlns:cx2="http://schemas.microsoft.com/office/drawing/2015/10/21/chartex" xmlns:cx3="http://schemas.microsoft.com/office/drawing/2016/5/9/chartex" xmlns:cx4="http://schemas.microsoft.com/office/drawing/2016/5/10/chartex" xmlns:cx5="http://schemas.microsoft.com/office/drawing/2016/5/11/chartex" xmlns:cx6="http://schemas.microsoft.com/office/drawing/2016/5/12/chartex" xmlns:cx7="http://schemas.microsoft.com/office/drawing/2016/5/13/chartex" xmlns:cx8="http://schemas.microsoft.com/office/drawing/2016/5/14/chartex" xmlns:mc="http://schemas.openxmlformats.org/markup-compatibility/2006" xmlns:aink="http://schemas.microsoft.com/office/drawing/2016/ink" xmlns:am3d="http://schemas.microsoft.com/office/drawing/2017/model3d" xmlns:o="urn:schemas-microsoft-com:office:office" xmlns:r="http://schemas.openxmlformats.org/officeDocument/2006/relationships" xmlns:m="http://schemas.openxmlformats.org/officeDocument/2006/math" xmlns:v="urn:schemas-microsoft-com:vml" xmlns:wp14="http://schemas.microsoft.com/office/word/2010/wordprocessingDrawing" xmlns:wp="http://schemas.openxmlformats.org/drawingml/2006/wordprocessingDrawing" xmlns:w10="urn:schemas-microsoft-com:office:word" xmlns:w="http://schemas.openxmlformats.org/wordprocessingml/2006/main" xmlns:w14="http://schemas.microsoft.com/office/word/2010/wordml" xmlns:w15="http://schemas.microsoft.com/office/word/2012/wordml" xmlns:w16cex="http://schemas.microsoft.com/office/word/2018/wordml/cex" xmlns:w16cid="http://schemas.microsoft.com/office/word/2016/wordml/cid" xmlns:w16="http://schemas.microsoft.com/office/word/2018/wordml" xmlns:w16se="http://schemas.microsoft.com/office/word/2015/wordml/symex" xmlns:wpg="http://schemas.microsoft.com/office/word/2010/wordprocessingGroup" xmlns:wpi="http://schemas.microsoft.com/office/word/2010/wordprocessingInk" xmlns:wne="http://schemas.microsoft.com/office/word/2006/wordml" xmlns:wps="http://schemas.microsoft.com/office/word/2010/wordprocessingShape" mc:Ignorable="w14 w15 w16se w16cid w16 w16cex wp14">
   <w:abstractNum w:abstractNumId="0" w15:restartNumberingAfterBreak="0">
     <w:nsid w:val="01CF014A"/>
     <w:multiLevelType w:val="hybridMultilevel"/>
-    <w:tmpl w:val="20942A0C"/>
-    <w:lvl w:ilvl="0" w:tplc="0816000F">
+    <w:tmpl w:val="5C104286"/>
+    <w:lvl w:ilvl="0" w:tplc="D3B442FE">
       <w:start w:val="1"/>
       <w:numFmt w:val="decimal"/>
       <w:lvlText w:val="%1."/>
@@ -1730,6 +2054,12 @@
       <w:pPr>
         <w:ind w:left="720" w:hanging="360"/>
       </w:pPr>
+      <w:rPr>
+        <w:b/>
+        <w:bCs/>
+        <w:sz w:val="32"/>
+        <w:szCs w:val="32"/>
+      </w:rPr>
     </w:lvl>
     <w:lvl w:ilvl="1" w:tplc="08160019" w:tentative="1">
       <w:start w:val="1"/>
@@ -1805,6 +2135,96 @@
     </w:lvl>
   </w:abstractNum>
   <w:abstractNum w:abstractNumId="1" w15:restartNumberingAfterBreak="0">
+    <w:nsid w:val="01FA0CED"/>
+    <w:multiLevelType w:val="hybridMultilevel"/>
+    <w:tmpl w:val="62F26ED8"/>
+    <w:lvl w:ilvl="0" w:tplc="D8887432">
+      <w:start w:val="1"/>
+      <w:numFmt w:val="lowerLetter"/>
+      <w:lvlText w:val="%1)"/>
+      <w:lvlJc w:val="left"/>
+      <w:pPr>
+        <w:ind w:left="1440" w:hanging="360"/>
+      </w:pPr>
+      <w:rPr>
+        <w:b/>
+        <w:bCs/>
+      </w:rPr>
+    </w:lvl>
+    <w:lvl w:ilvl="1" w:tplc="08160019" w:tentative="1">
+      <w:start w:val="1"/>
+      <w:numFmt w:val="lowerLetter"/>
+      <w:lvlText w:val="%2."/>
+      <w:lvlJc w:val="left"/>
+      <w:pPr>
+        <w:ind w:left="2160" w:hanging="360"/>
+      </w:pPr>
+    </w:lvl>
+    <w:lvl w:ilvl="2" w:tplc="0816001B" w:tentative="1">
+      <w:start w:val="1"/>
+      <w:numFmt w:val="lowerRoman"/>
+      <w:lvlText w:val="%3."/>
+      <w:lvlJc w:val="right"/>
+      <w:pPr>
+        <w:ind w:left="2880" w:hanging="180"/>
+      </w:pPr>
+    </w:lvl>
+    <w:lvl w:ilvl="3" w:tplc="0816000F" w:tentative="1">
+      <w:start w:val="1"/>
+      <w:numFmt w:val="decimal"/>
+      <w:lvlText w:val="%4."/>
+      <w:lvlJc w:val="left"/>
+      <w:pPr>
+        <w:ind w:left="3600" w:hanging="360"/>
+      </w:pPr>
+    </w:lvl>
+    <w:lvl w:ilvl="4" w:tplc="08160019" w:tentative="1">
+      <w:start w:val="1"/>
+      <w:numFmt w:val="lowerLetter"/>
+      <w:lvlText w:val="%5."/>
+      <w:lvlJc w:val="left"/>
+      <w:pPr>
+        <w:ind w:left="4320" w:hanging="360"/>
+      </w:pPr>
+    </w:lvl>
+    <w:lvl w:ilvl="5" w:tplc="0816001B" w:tentative="1">
+      <w:start w:val="1"/>
+      <w:numFmt w:val="lowerRoman"/>
+      <w:lvlText w:val="%6."/>
+      <w:lvlJc w:val="right"/>
+      <w:pPr>
+        <w:ind w:left="5040" w:hanging="180"/>
+      </w:pPr>
+    </w:lvl>
+    <w:lvl w:ilvl="6" w:tplc="0816000F" w:tentative="1">
+      <w:start w:val="1"/>
+      <w:numFmt w:val="decimal"/>
+      <w:lvlText w:val="%7."/>
+      <w:lvlJc w:val="left"/>
+      <w:pPr>
+        <w:ind w:left="5760" w:hanging="360"/>
+      </w:pPr>
+    </w:lvl>
+    <w:lvl w:ilvl="7" w:tplc="08160019" w:tentative="1">
+      <w:start w:val="1"/>
+      <w:numFmt w:val="lowerLetter"/>
+      <w:lvlText w:val="%8."/>
+      <w:lvlJc w:val="left"/>
+      <w:pPr>
+        <w:ind w:left="6480" w:hanging="360"/>
+      </w:pPr>
+    </w:lvl>
+    <w:lvl w:ilvl="8" w:tplc="0816001B" w:tentative="1">
+      <w:start w:val="1"/>
+      <w:numFmt w:val="lowerRoman"/>
+      <w:lvlText w:val="%9."/>
+      <w:lvlJc w:val="right"/>
+      <w:pPr>
+        <w:ind w:left="7200" w:hanging="180"/>
+      </w:pPr>
+    </w:lvl>
+  </w:abstractNum>
+  <w:abstractNum w:abstractNumId="2" w15:restartNumberingAfterBreak="0">
     <w:nsid w:val="0A95349F"/>
     <w:multiLevelType w:val="hybridMultilevel"/>
     <w:tmpl w:val="EFC2A108"/>
@@ -1890,7 +2310,539 @@
       </w:pPr>
     </w:lvl>
   </w:abstractNum>
-  <w:abstractNum w:abstractNumId="2" w15:restartNumberingAfterBreak="0">
+  <w:abstractNum w:abstractNumId="3" w15:restartNumberingAfterBreak="0">
+    <w:nsid w:val="0FBF35FD"/>
+    <w:multiLevelType w:val="hybridMultilevel"/>
+    <w:tmpl w:val="F7504D8A"/>
+    <w:lvl w:ilvl="0" w:tplc="08160017">
+      <w:start w:val="1"/>
+      <w:numFmt w:val="lowerLetter"/>
+      <w:lvlText w:val="%1)"/>
+      <w:lvlJc w:val="left"/>
+      <w:pPr>
+        <w:ind w:left="1440" w:hanging="360"/>
+      </w:pPr>
+    </w:lvl>
+    <w:lvl w:ilvl="1" w:tplc="08160019" w:tentative="1">
+      <w:start w:val="1"/>
+      <w:numFmt w:val="lowerLetter"/>
+      <w:lvlText w:val="%2."/>
+      <w:lvlJc w:val="left"/>
+      <w:pPr>
+        <w:ind w:left="2160" w:hanging="360"/>
+      </w:pPr>
+    </w:lvl>
+    <w:lvl w:ilvl="2" w:tplc="0816001B" w:tentative="1">
+      <w:start w:val="1"/>
+      <w:numFmt w:val="lowerRoman"/>
+      <w:lvlText w:val="%3."/>
+      <w:lvlJc w:val="right"/>
+      <w:pPr>
+        <w:ind w:left="2880" w:hanging="180"/>
+      </w:pPr>
+    </w:lvl>
+    <w:lvl w:ilvl="3" w:tplc="0816000F" w:tentative="1">
+      <w:start w:val="1"/>
+      <w:numFmt w:val="decimal"/>
+      <w:lvlText w:val="%4."/>
+      <w:lvlJc w:val="left"/>
+      <w:pPr>
+        <w:ind w:left="3600" w:hanging="360"/>
+      </w:pPr>
+    </w:lvl>
+    <w:lvl w:ilvl="4" w:tplc="08160019" w:tentative="1">
+      <w:start w:val="1"/>
+      <w:numFmt w:val="lowerLetter"/>
+      <w:lvlText w:val="%5."/>
+      <w:lvlJc w:val="left"/>
+      <w:pPr>
+        <w:ind w:left="4320" w:hanging="360"/>
+      </w:pPr>
+    </w:lvl>
+    <w:lvl w:ilvl="5" w:tplc="0816001B" w:tentative="1">
+      <w:start w:val="1"/>
+      <w:numFmt w:val="lowerRoman"/>
+      <w:lvlText w:val="%6."/>
+      <w:lvlJc w:val="right"/>
+      <w:pPr>
+        <w:ind w:left="5040" w:hanging="180"/>
+      </w:pPr>
+    </w:lvl>
+    <w:lvl w:ilvl="6" w:tplc="0816000F" w:tentative="1">
+      <w:start w:val="1"/>
+      <w:numFmt w:val="decimal"/>
+      <w:lvlText w:val="%7."/>
+      <w:lvlJc w:val="left"/>
+      <w:pPr>
+        <w:ind w:left="5760" w:hanging="360"/>
+      </w:pPr>
+    </w:lvl>
+    <w:lvl w:ilvl="7" w:tplc="08160019" w:tentative="1">
+      <w:start w:val="1"/>
+      <w:numFmt w:val="lowerLetter"/>
+      <w:lvlText w:val="%8."/>
+      <w:lvlJc w:val="left"/>
+      <w:pPr>
+        <w:ind w:left="6480" w:hanging="360"/>
+      </w:pPr>
+    </w:lvl>
+    <w:lvl w:ilvl="8" w:tplc="0816001B" w:tentative="1">
+      <w:start w:val="1"/>
+      <w:numFmt w:val="lowerRoman"/>
+      <w:lvlText w:val="%9."/>
+      <w:lvlJc w:val="right"/>
+      <w:pPr>
+        <w:ind w:left="7200" w:hanging="180"/>
+      </w:pPr>
+    </w:lvl>
+  </w:abstractNum>
+  <w:abstractNum w:abstractNumId="4" w15:restartNumberingAfterBreak="0">
+    <w:nsid w:val="16DD4181"/>
+    <w:multiLevelType w:val="hybridMultilevel"/>
+    <w:tmpl w:val="9D4CF230"/>
+    <w:lvl w:ilvl="0" w:tplc="08160017">
+      <w:start w:val="1"/>
+      <w:numFmt w:val="lowerLetter"/>
+      <w:lvlText w:val="%1)"/>
+      <w:lvlJc w:val="left"/>
+      <w:pPr>
+        <w:ind w:left="1440" w:hanging="360"/>
+      </w:pPr>
+    </w:lvl>
+    <w:lvl w:ilvl="1" w:tplc="08160019" w:tentative="1">
+      <w:start w:val="1"/>
+      <w:numFmt w:val="lowerLetter"/>
+      <w:lvlText w:val="%2."/>
+      <w:lvlJc w:val="left"/>
+      <w:pPr>
+        <w:ind w:left="2160" w:hanging="360"/>
+      </w:pPr>
+    </w:lvl>
+    <w:lvl w:ilvl="2" w:tplc="0816001B" w:tentative="1">
+      <w:start w:val="1"/>
+      <w:numFmt w:val="lowerRoman"/>
+      <w:lvlText w:val="%3."/>
+      <w:lvlJc w:val="right"/>
+      <w:pPr>
+        <w:ind w:left="2880" w:hanging="180"/>
+      </w:pPr>
+    </w:lvl>
+    <w:lvl w:ilvl="3" w:tplc="0816000F" w:tentative="1">
+      <w:start w:val="1"/>
+      <w:numFmt w:val="decimal"/>
+      <w:lvlText w:val="%4."/>
+      <w:lvlJc w:val="left"/>
+      <w:pPr>
+        <w:ind w:left="3600" w:hanging="360"/>
+      </w:pPr>
+    </w:lvl>
+    <w:lvl w:ilvl="4" w:tplc="08160019" w:tentative="1">
+      <w:start w:val="1"/>
+      <w:numFmt w:val="lowerLetter"/>
+      <w:lvlText w:val="%5."/>
+      <w:lvlJc w:val="left"/>
+      <w:pPr>
+        <w:ind w:left="4320" w:hanging="360"/>
+      </w:pPr>
+    </w:lvl>
+    <w:lvl w:ilvl="5" w:tplc="0816001B" w:tentative="1">
+      <w:start w:val="1"/>
+      <w:numFmt w:val="lowerRoman"/>
+      <w:lvlText w:val="%6."/>
+      <w:lvlJc w:val="right"/>
+      <w:pPr>
+        <w:ind w:left="5040" w:hanging="180"/>
+      </w:pPr>
+    </w:lvl>
+    <w:lvl w:ilvl="6" w:tplc="0816000F" w:tentative="1">
+      <w:start w:val="1"/>
+      <w:numFmt w:val="decimal"/>
+      <w:lvlText w:val="%7."/>
+      <w:lvlJc w:val="left"/>
+      <w:pPr>
+        <w:ind w:left="5760" w:hanging="360"/>
+      </w:pPr>
+    </w:lvl>
+    <w:lvl w:ilvl="7" w:tplc="08160019" w:tentative="1">
+      <w:start w:val="1"/>
+      <w:numFmt w:val="lowerLetter"/>
+      <w:lvlText w:val="%8."/>
+      <w:lvlJc w:val="left"/>
+      <w:pPr>
+        <w:ind w:left="6480" w:hanging="360"/>
+      </w:pPr>
+    </w:lvl>
+    <w:lvl w:ilvl="8" w:tplc="0816001B" w:tentative="1">
+      <w:start w:val="1"/>
+      <w:numFmt w:val="lowerRoman"/>
+      <w:lvlText w:val="%9."/>
+      <w:lvlJc w:val="right"/>
+      <w:pPr>
+        <w:ind w:left="7200" w:hanging="180"/>
+      </w:pPr>
+    </w:lvl>
+  </w:abstractNum>
+  <w:abstractNum w:abstractNumId="5" w15:restartNumberingAfterBreak="0">
+    <w:nsid w:val="2CF906B7"/>
+    <w:multiLevelType w:val="hybridMultilevel"/>
+    <w:tmpl w:val="0AF6ED82"/>
+    <w:lvl w:ilvl="0" w:tplc="5282C6E2">
+      <w:start w:val="1"/>
+      <w:numFmt w:val="decimal"/>
+      <w:lvlText w:val="%1."/>
+      <w:lvlJc w:val="left"/>
+      <w:pPr>
+        <w:ind w:left="720" w:hanging="360"/>
+      </w:pPr>
+      <w:rPr>
+        <w:b/>
+        <w:bCs/>
+      </w:rPr>
+    </w:lvl>
+    <w:lvl w:ilvl="1" w:tplc="08160019" w:tentative="1">
+      <w:start w:val="1"/>
+      <w:numFmt w:val="lowerLetter"/>
+      <w:lvlText w:val="%2."/>
+      <w:lvlJc w:val="left"/>
+      <w:pPr>
+        <w:ind w:left="1440" w:hanging="360"/>
+      </w:pPr>
+    </w:lvl>
+    <w:lvl w:ilvl="2" w:tplc="0816001B" w:tentative="1">
+      <w:start w:val="1"/>
+      <w:numFmt w:val="lowerRoman"/>
+      <w:lvlText w:val="%3."/>
+      <w:lvlJc w:val="right"/>
+      <w:pPr>
+        <w:ind w:left="2160" w:hanging="180"/>
+      </w:pPr>
+    </w:lvl>
+    <w:lvl w:ilvl="3" w:tplc="0816000F" w:tentative="1">
+      <w:start w:val="1"/>
+      <w:numFmt w:val="decimal"/>
+      <w:lvlText w:val="%4."/>
+      <w:lvlJc w:val="left"/>
+      <w:pPr>
+        <w:ind w:left="2880" w:hanging="360"/>
+      </w:pPr>
+    </w:lvl>
+    <w:lvl w:ilvl="4" w:tplc="08160019" w:tentative="1">
+      <w:start w:val="1"/>
+      <w:numFmt w:val="lowerLetter"/>
+      <w:lvlText w:val="%5."/>
+      <w:lvlJc w:val="left"/>
+      <w:pPr>
+        <w:ind w:left="3600" w:hanging="360"/>
+      </w:pPr>
+    </w:lvl>
+    <w:lvl w:ilvl="5" w:tplc="0816001B" w:tentative="1">
+      <w:start w:val="1"/>
+      <w:numFmt w:val="lowerRoman"/>
+      <w:lvlText w:val="%6."/>
+      <w:lvlJc w:val="right"/>
+      <w:pPr>
+        <w:ind w:left="4320" w:hanging="180"/>
+      </w:pPr>
+    </w:lvl>
+    <w:lvl w:ilvl="6" w:tplc="0816000F" w:tentative="1">
+      <w:start w:val="1"/>
+      <w:numFmt w:val="decimal"/>
+      <w:lvlText w:val="%7."/>
+      <w:lvlJc w:val="left"/>
+      <w:pPr>
+        <w:ind w:left="5040" w:hanging="360"/>
+      </w:pPr>
+    </w:lvl>
+    <w:lvl w:ilvl="7" w:tplc="08160019" w:tentative="1">
+      <w:start w:val="1"/>
+      <w:numFmt w:val="lowerLetter"/>
+      <w:lvlText w:val="%8."/>
+      <w:lvlJc w:val="left"/>
+      <w:pPr>
+        <w:ind w:left="5760" w:hanging="360"/>
+      </w:pPr>
+    </w:lvl>
+    <w:lvl w:ilvl="8" w:tplc="0816001B" w:tentative="1">
+      <w:start w:val="1"/>
+      <w:numFmt w:val="lowerRoman"/>
+      <w:lvlText w:val="%9."/>
+      <w:lvlJc w:val="right"/>
+      <w:pPr>
+        <w:ind w:left="6480" w:hanging="180"/>
+      </w:pPr>
+    </w:lvl>
+  </w:abstractNum>
+  <w:abstractNum w:abstractNumId="6" w15:restartNumberingAfterBreak="0">
+    <w:nsid w:val="34B0086C"/>
+    <w:multiLevelType w:val="hybridMultilevel"/>
+    <w:tmpl w:val="4E5C8576"/>
+    <w:lvl w:ilvl="0" w:tplc="6ED2F13A">
+      <w:start w:val="1"/>
+      <w:numFmt w:val="lowerLetter"/>
+      <w:lvlText w:val="%1)"/>
+      <w:lvlJc w:val="left"/>
+      <w:pPr>
+        <w:ind w:left="1440" w:hanging="360"/>
+      </w:pPr>
+      <w:rPr>
+        <w:b/>
+        <w:bCs/>
+      </w:rPr>
+    </w:lvl>
+    <w:lvl w:ilvl="1" w:tplc="08160019" w:tentative="1">
+      <w:start w:val="1"/>
+      <w:numFmt w:val="lowerLetter"/>
+      <w:lvlText w:val="%2."/>
+      <w:lvlJc w:val="left"/>
+      <w:pPr>
+        <w:ind w:left="2160" w:hanging="360"/>
+      </w:pPr>
+    </w:lvl>
+    <w:lvl w:ilvl="2" w:tplc="0816001B" w:tentative="1">
+      <w:start w:val="1"/>
+      <w:numFmt w:val="lowerRoman"/>
+      <w:lvlText w:val="%3."/>
+      <w:lvlJc w:val="right"/>
+      <w:pPr>
+        <w:ind w:left="2880" w:hanging="180"/>
+      </w:pPr>
+    </w:lvl>
+    <w:lvl w:ilvl="3" w:tplc="0816000F" w:tentative="1">
+      <w:start w:val="1"/>
+      <w:numFmt w:val="decimal"/>
+      <w:lvlText w:val="%4."/>
+      <w:lvlJc w:val="left"/>
+      <w:pPr>
+        <w:ind w:left="3600" w:hanging="360"/>
+      </w:pPr>
+    </w:lvl>
+    <w:lvl w:ilvl="4" w:tplc="08160019" w:tentative="1">
+      <w:start w:val="1"/>
+      <w:numFmt w:val="lowerLetter"/>
+      <w:lvlText w:val="%5."/>
+      <w:lvlJc w:val="left"/>
+      <w:pPr>
+        <w:ind w:left="4320" w:hanging="360"/>
+      </w:pPr>
+    </w:lvl>
+    <w:lvl w:ilvl="5" w:tplc="0816001B" w:tentative="1">
+      <w:start w:val="1"/>
+      <w:numFmt w:val="lowerRoman"/>
+      <w:lvlText w:val="%6."/>
+      <w:lvlJc w:val="right"/>
+      <w:pPr>
+        <w:ind w:left="5040" w:hanging="180"/>
+      </w:pPr>
+    </w:lvl>
+    <w:lvl w:ilvl="6" w:tplc="0816000F" w:tentative="1">
+      <w:start w:val="1"/>
+      <w:numFmt w:val="decimal"/>
+      <w:lvlText w:val="%7."/>
+      <w:lvlJc w:val="left"/>
+      <w:pPr>
+        <w:ind w:left="5760" w:hanging="360"/>
+      </w:pPr>
+    </w:lvl>
+    <w:lvl w:ilvl="7" w:tplc="08160019" w:tentative="1">
+      <w:start w:val="1"/>
+      <w:numFmt w:val="lowerLetter"/>
+      <w:lvlText w:val="%8."/>
+      <w:lvlJc w:val="left"/>
+      <w:pPr>
+        <w:ind w:left="6480" w:hanging="360"/>
+      </w:pPr>
+    </w:lvl>
+    <w:lvl w:ilvl="8" w:tplc="0816001B" w:tentative="1">
+      <w:start w:val="1"/>
+      <w:numFmt w:val="lowerRoman"/>
+      <w:lvlText w:val="%9."/>
+      <w:lvlJc w:val="right"/>
+      <w:pPr>
+        <w:ind w:left="7200" w:hanging="180"/>
+      </w:pPr>
+    </w:lvl>
+  </w:abstractNum>
+  <w:abstractNum w:abstractNumId="7" w15:restartNumberingAfterBreak="0">
+    <w:nsid w:val="36F33870"/>
+    <w:multiLevelType w:val="hybridMultilevel"/>
+    <w:tmpl w:val="228CD99C"/>
+    <w:lvl w:ilvl="0" w:tplc="DA0CAA64">
+      <w:start w:val="1"/>
+      <w:numFmt w:val="decimal"/>
+      <w:lvlText w:val="%1."/>
+      <w:lvlJc w:val="left"/>
+      <w:pPr>
+        <w:ind w:left="720" w:hanging="360"/>
+      </w:pPr>
+      <w:rPr>
+        <w:b/>
+        <w:bCs/>
+      </w:rPr>
+    </w:lvl>
+    <w:lvl w:ilvl="1" w:tplc="08160019" w:tentative="1">
+      <w:start w:val="1"/>
+      <w:numFmt w:val="lowerLetter"/>
+      <w:lvlText w:val="%2."/>
+      <w:lvlJc w:val="left"/>
+      <w:pPr>
+        <w:ind w:left="1440" w:hanging="360"/>
+      </w:pPr>
+    </w:lvl>
+    <w:lvl w:ilvl="2" w:tplc="0816001B" w:tentative="1">
+      <w:start w:val="1"/>
+      <w:numFmt w:val="lowerRoman"/>
+      <w:lvlText w:val="%3."/>
+      <w:lvlJc w:val="right"/>
+      <w:pPr>
+        <w:ind w:left="2160" w:hanging="180"/>
+      </w:pPr>
+    </w:lvl>
+    <w:lvl w:ilvl="3" w:tplc="0816000F" w:tentative="1">
+      <w:start w:val="1"/>
+      <w:numFmt w:val="decimal"/>
+      <w:lvlText w:val="%4."/>
+      <w:lvlJc w:val="left"/>
+      <w:pPr>
+        <w:ind w:left="2880" w:hanging="360"/>
+      </w:pPr>
+    </w:lvl>
+    <w:lvl w:ilvl="4" w:tplc="08160019" w:tentative="1">
+      <w:start w:val="1"/>
+      <w:numFmt w:val="lowerLetter"/>
+      <w:lvlText w:val="%5."/>
+      <w:lvlJc w:val="left"/>
+      <w:pPr>
+        <w:ind w:left="3600" w:hanging="360"/>
+      </w:pPr>
+    </w:lvl>
+    <w:lvl w:ilvl="5" w:tplc="0816001B" w:tentative="1">
+      <w:start w:val="1"/>
+      <w:numFmt w:val="lowerRoman"/>
+      <w:lvlText w:val="%6."/>
+      <w:lvlJc w:val="right"/>
+      <w:pPr>
+        <w:ind w:left="4320" w:hanging="180"/>
+      </w:pPr>
+    </w:lvl>
+    <w:lvl w:ilvl="6" w:tplc="0816000F" w:tentative="1">
+      <w:start w:val="1"/>
+      <w:numFmt w:val="decimal"/>
+      <w:lvlText w:val="%7."/>
+      <w:lvlJc w:val="left"/>
+      <w:pPr>
+        <w:ind w:left="5040" w:hanging="360"/>
+      </w:pPr>
+    </w:lvl>
+    <w:lvl w:ilvl="7" w:tplc="08160019" w:tentative="1">
+      <w:start w:val="1"/>
+      <w:numFmt w:val="lowerLetter"/>
+      <w:lvlText w:val="%8."/>
+      <w:lvlJc w:val="left"/>
+      <w:pPr>
+        <w:ind w:left="5760" w:hanging="360"/>
+      </w:pPr>
+    </w:lvl>
+    <w:lvl w:ilvl="8" w:tplc="0816001B" w:tentative="1">
+      <w:start w:val="1"/>
+      <w:numFmt w:val="lowerRoman"/>
+      <w:lvlText w:val="%9."/>
+      <w:lvlJc w:val="right"/>
+      <w:pPr>
+        <w:ind w:left="6480" w:hanging="180"/>
+      </w:pPr>
+    </w:lvl>
+  </w:abstractNum>
+  <w:abstractNum w:abstractNumId="8" w15:restartNumberingAfterBreak="0">
+    <w:nsid w:val="380B4583"/>
+    <w:multiLevelType w:val="hybridMultilevel"/>
+    <w:tmpl w:val="E4D0AAEC"/>
+    <w:lvl w:ilvl="0" w:tplc="9EB4D960">
+      <w:start w:val="1"/>
+      <w:numFmt w:val="lowerLetter"/>
+      <w:lvlText w:val="%1)"/>
+      <w:lvlJc w:val="left"/>
+      <w:pPr>
+        <w:ind w:left="1440" w:hanging="360"/>
+      </w:pPr>
+      <w:rPr>
+        <w:b/>
+        <w:bCs/>
+      </w:rPr>
+    </w:lvl>
+    <w:lvl w:ilvl="1" w:tplc="08160019" w:tentative="1">
+      <w:start w:val="1"/>
+      <w:numFmt w:val="lowerLetter"/>
+      <w:lvlText w:val="%2."/>
+      <w:lvlJc w:val="left"/>
+      <w:pPr>
+        <w:ind w:left="2160" w:hanging="360"/>
+      </w:pPr>
+    </w:lvl>
+    <w:lvl w:ilvl="2" w:tplc="0816001B" w:tentative="1">
+      <w:start w:val="1"/>
+      <w:numFmt w:val="lowerRoman"/>
+      <w:lvlText w:val="%3."/>
+      <w:lvlJc w:val="right"/>
+      <w:pPr>
+        <w:ind w:left="2880" w:hanging="180"/>
+      </w:pPr>
+    </w:lvl>
+    <w:lvl w:ilvl="3" w:tplc="0816000F" w:tentative="1">
+      <w:start w:val="1"/>
+      <w:numFmt w:val="decimal"/>
+      <w:lvlText w:val="%4."/>
+      <w:lvlJc w:val="left"/>
+      <w:pPr>
+        <w:ind w:left="3600" w:hanging="360"/>
+      </w:pPr>
+    </w:lvl>
+    <w:lvl w:ilvl="4" w:tplc="08160019" w:tentative="1">
+      <w:start w:val="1"/>
+      <w:numFmt w:val="lowerLetter"/>
+      <w:lvlText w:val="%5."/>
+      <w:lvlJc w:val="left"/>
+      <w:pPr>
+        <w:ind w:left="4320" w:hanging="360"/>
+      </w:pPr>
+    </w:lvl>
+    <w:lvl w:ilvl="5" w:tplc="0816001B" w:tentative="1">
+      <w:start w:val="1"/>
+      <w:numFmt w:val="lowerRoman"/>
+      <w:lvlText w:val="%6."/>
+      <w:lvlJc w:val="right"/>
+      <w:pPr>
+        <w:ind w:left="5040" w:hanging="180"/>
+      </w:pPr>
+    </w:lvl>
+    <w:lvl w:ilvl="6" w:tplc="0816000F" w:tentative="1">
+      <w:start w:val="1"/>
+      <w:numFmt w:val="decimal"/>
+      <w:lvlText w:val="%7."/>
+      <w:lvlJc w:val="left"/>
+      <w:pPr>
+        <w:ind w:left="5760" w:hanging="360"/>
+      </w:pPr>
+    </w:lvl>
+    <w:lvl w:ilvl="7" w:tplc="08160019" w:tentative="1">
+      <w:start w:val="1"/>
+      <w:numFmt w:val="lowerLetter"/>
+      <w:lvlText w:val="%8."/>
+      <w:lvlJc w:val="left"/>
+      <w:pPr>
+        <w:ind w:left="6480" w:hanging="360"/>
+      </w:pPr>
+    </w:lvl>
+    <w:lvl w:ilvl="8" w:tplc="0816001B" w:tentative="1">
+      <w:start w:val="1"/>
+      <w:numFmt w:val="lowerRoman"/>
+      <w:lvlText w:val="%9."/>
+      <w:lvlJc w:val="right"/>
+      <w:pPr>
+        <w:ind w:left="7200" w:hanging="180"/>
+      </w:pPr>
+    </w:lvl>
+  </w:abstractNum>
+  <w:abstractNum w:abstractNumId="9" w15:restartNumberingAfterBreak="0">
     <w:nsid w:val="3D551D0A"/>
     <w:multiLevelType w:val="hybridMultilevel"/>
     <w:tmpl w:val="20942A0C"/>
@@ -1976,20 +2928,711 @@
       </w:pPr>
     </w:lvl>
   </w:abstractNum>
+  <w:abstractNum w:abstractNumId="10" w15:restartNumberingAfterBreak="0">
+    <w:nsid w:val="459E7DB3"/>
+    <w:multiLevelType w:val="hybridMultilevel"/>
+    <w:tmpl w:val="634A8D34"/>
+    <w:lvl w:ilvl="0" w:tplc="7C8EB6BE">
+      <w:start w:val="1"/>
+      <w:numFmt w:val="lowerLetter"/>
+      <w:lvlText w:val="%1)"/>
+      <w:lvlJc w:val="left"/>
+      <w:pPr>
+        <w:ind w:left="720" w:hanging="360"/>
+      </w:pPr>
+      <w:rPr>
+        <w:b/>
+        <w:bCs/>
+        <w:sz w:val="24"/>
+        <w:szCs w:val="24"/>
+      </w:rPr>
+    </w:lvl>
+    <w:lvl w:ilvl="1" w:tplc="08160019" w:tentative="1">
+      <w:start w:val="1"/>
+      <w:numFmt w:val="lowerLetter"/>
+      <w:lvlText w:val="%2."/>
+      <w:lvlJc w:val="left"/>
+      <w:pPr>
+        <w:ind w:left="1440" w:hanging="360"/>
+      </w:pPr>
+    </w:lvl>
+    <w:lvl w:ilvl="2" w:tplc="0816001B" w:tentative="1">
+      <w:start w:val="1"/>
+      <w:numFmt w:val="lowerRoman"/>
+      <w:lvlText w:val="%3."/>
+      <w:lvlJc w:val="right"/>
+      <w:pPr>
+        <w:ind w:left="2160" w:hanging="180"/>
+      </w:pPr>
+    </w:lvl>
+    <w:lvl w:ilvl="3" w:tplc="0816000F" w:tentative="1">
+      <w:start w:val="1"/>
+      <w:numFmt w:val="decimal"/>
+      <w:lvlText w:val="%4."/>
+      <w:lvlJc w:val="left"/>
+      <w:pPr>
+        <w:ind w:left="2880" w:hanging="360"/>
+      </w:pPr>
+    </w:lvl>
+    <w:lvl w:ilvl="4" w:tplc="08160019" w:tentative="1">
+      <w:start w:val="1"/>
+      <w:numFmt w:val="lowerLetter"/>
+      <w:lvlText w:val="%5."/>
+      <w:lvlJc w:val="left"/>
+      <w:pPr>
+        <w:ind w:left="3600" w:hanging="360"/>
+      </w:pPr>
+    </w:lvl>
+    <w:lvl w:ilvl="5" w:tplc="0816001B" w:tentative="1">
+      <w:start w:val="1"/>
+      <w:numFmt w:val="lowerRoman"/>
+      <w:lvlText w:val="%6."/>
+      <w:lvlJc w:val="right"/>
+      <w:pPr>
+        <w:ind w:left="4320" w:hanging="180"/>
+      </w:pPr>
+    </w:lvl>
+    <w:lvl w:ilvl="6" w:tplc="0816000F" w:tentative="1">
+      <w:start w:val="1"/>
+      <w:numFmt w:val="decimal"/>
+      <w:lvlText w:val="%7."/>
+      <w:lvlJc w:val="left"/>
+      <w:pPr>
+        <w:ind w:left="5040" w:hanging="360"/>
+      </w:pPr>
+    </w:lvl>
+    <w:lvl w:ilvl="7" w:tplc="08160019" w:tentative="1">
+      <w:start w:val="1"/>
+      <w:numFmt w:val="lowerLetter"/>
+      <w:lvlText w:val="%8."/>
+      <w:lvlJc w:val="left"/>
+      <w:pPr>
+        <w:ind w:left="5760" w:hanging="360"/>
+      </w:pPr>
+    </w:lvl>
+    <w:lvl w:ilvl="8" w:tplc="0816001B" w:tentative="1">
+      <w:start w:val="1"/>
+      <w:numFmt w:val="lowerRoman"/>
+      <w:lvlText w:val="%9."/>
+      <w:lvlJc w:val="right"/>
+      <w:pPr>
+        <w:ind w:left="6480" w:hanging="180"/>
+      </w:pPr>
+    </w:lvl>
+  </w:abstractNum>
+  <w:abstractNum w:abstractNumId="11" w15:restartNumberingAfterBreak="0">
+    <w:nsid w:val="472404B6"/>
+    <w:multiLevelType w:val="hybridMultilevel"/>
+    <w:tmpl w:val="EECC9868"/>
+    <w:lvl w:ilvl="0" w:tplc="0816000F">
+      <w:start w:val="1"/>
+      <w:numFmt w:val="decimal"/>
+      <w:lvlText w:val="%1."/>
+      <w:lvlJc w:val="left"/>
+      <w:pPr>
+        <w:ind w:left="1440" w:hanging="360"/>
+      </w:pPr>
+    </w:lvl>
+    <w:lvl w:ilvl="1" w:tplc="08160019" w:tentative="1">
+      <w:start w:val="1"/>
+      <w:numFmt w:val="lowerLetter"/>
+      <w:lvlText w:val="%2."/>
+      <w:lvlJc w:val="left"/>
+      <w:pPr>
+        <w:ind w:left="2160" w:hanging="360"/>
+      </w:pPr>
+    </w:lvl>
+    <w:lvl w:ilvl="2" w:tplc="0816001B" w:tentative="1">
+      <w:start w:val="1"/>
+      <w:numFmt w:val="lowerRoman"/>
+      <w:lvlText w:val="%3."/>
+      <w:lvlJc w:val="right"/>
+      <w:pPr>
+        <w:ind w:left="2880" w:hanging="180"/>
+      </w:pPr>
+    </w:lvl>
+    <w:lvl w:ilvl="3" w:tplc="0816000F" w:tentative="1">
+      <w:start w:val="1"/>
+      <w:numFmt w:val="decimal"/>
+      <w:lvlText w:val="%4."/>
+      <w:lvlJc w:val="left"/>
+      <w:pPr>
+        <w:ind w:left="3600" w:hanging="360"/>
+      </w:pPr>
+    </w:lvl>
+    <w:lvl w:ilvl="4" w:tplc="08160019" w:tentative="1">
+      <w:start w:val="1"/>
+      <w:numFmt w:val="lowerLetter"/>
+      <w:lvlText w:val="%5."/>
+      <w:lvlJc w:val="left"/>
+      <w:pPr>
+        <w:ind w:left="4320" w:hanging="360"/>
+      </w:pPr>
+    </w:lvl>
+    <w:lvl w:ilvl="5" w:tplc="0816001B" w:tentative="1">
+      <w:start w:val="1"/>
+      <w:numFmt w:val="lowerRoman"/>
+      <w:lvlText w:val="%6."/>
+      <w:lvlJc w:val="right"/>
+      <w:pPr>
+        <w:ind w:left="5040" w:hanging="180"/>
+      </w:pPr>
+    </w:lvl>
+    <w:lvl w:ilvl="6" w:tplc="0816000F" w:tentative="1">
+      <w:start w:val="1"/>
+      <w:numFmt w:val="decimal"/>
+      <w:lvlText w:val="%7."/>
+      <w:lvlJc w:val="left"/>
+      <w:pPr>
+        <w:ind w:left="5760" w:hanging="360"/>
+      </w:pPr>
+    </w:lvl>
+    <w:lvl w:ilvl="7" w:tplc="08160019" w:tentative="1">
+      <w:start w:val="1"/>
+      <w:numFmt w:val="lowerLetter"/>
+      <w:lvlText w:val="%8."/>
+      <w:lvlJc w:val="left"/>
+      <w:pPr>
+        <w:ind w:left="6480" w:hanging="360"/>
+      </w:pPr>
+    </w:lvl>
+    <w:lvl w:ilvl="8" w:tplc="0816001B" w:tentative="1">
+      <w:start w:val="1"/>
+      <w:numFmt w:val="lowerRoman"/>
+      <w:lvlText w:val="%9."/>
+      <w:lvlJc w:val="right"/>
+      <w:pPr>
+        <w:ind w:left="7200" w:hanging="180"/>
+      </w:pPr>
+    </w:lvl>
+  </w:abstractNum>
+  <w:abstractNum w:abstractNumId="12" w15:restartNumberingAfterBreak="0">
+    <w:nsid w:val="536B79FC"/>
+    <w:multiLevelType w:val="hybridMultilevel"/>
+    <w:tmpl w:val="3A94C67E"/>
+    <w:lvl w:ilvl="0" w:tplc="5BD692DE">
+      <w:start w:val="1"/>
+      <w:numFmt w:val="lowerLetter"/>
+      <w:lvlText w:val="%1)"/>
+      <w:lvlJc w:val="left"/>
+      <w:pPr>
+        <w:ind w:left="1080" w:hanging="360"/>
+      </w:pPr>
+      <w:rPr>
+        <w:b/>
+        <w:bCs/>
+      </w:rPr>
+    </w:lvl>
+    <w:lvl w:ilvl="1" w:tplc="08160019" w:tentative="1">
+      <w:start w:val="1"/>
+      <w:numFmt w:val="lowerLetter"/>
+      <w:lvlText w:val="%2."/>
+      <w:lvlJc w:val="left"/>
+      <w:pPr>
+        <w:ind w:left="1800" w:hanging="360"/>
+      </w:pPr>
+    </w:lvl>
+    <w:lvl w:ilvl="2" w:tplc="0816001B" w:tentative="1">
+      <w:start w:val="1"/>
+      <w:numFmt w:val="lowerRoman"/>
+      <w:lvlText w:val="%3."/>
+      <w:lvlJc w:val="right"/>
+      <w:pPr>
+        <w:ind w:left="2520" w:hanging="180"/>
+      </w:pPr>
+    </w:lvl>
+    <w:lvl w:ilvl="3" w:tplc="0816000F" w:tentative="1">
+      <w:start w:val="1"/>
+      <w:numFmt w:val="decimal"/>
+      <w:lvlText w:val="%4."/>
+      <w:lvlJc w:val="left"/>
+      <w:pPr>
+        <w:ind w:left="3240" w:hanging="360"/>
+      </w:pPr>
+    </w:lvl>
+    <w:lvl w:ilvl="4" w:tplc="08160019" w:tentative="1">
+      <w:start w:val="1"/>
+      <w:numFmt w:val="lowerLetter"/>
+      <w:lvlText w:val="%5."/>
+      <w:lvlJc w:val="left"/>
+      <w:pPr>
+        <w:ind w:left="3960" w:hanging="360"/>
+      </w:pPr>
+    </w:lvl>
+    <w:lvl w:ilvl="5" w:tplc="0816001B" w:tentative="1">
+      <w:start w:val="1"/>
+      <w:numFmt w:val="lowerRoman"/>
+      <w:lvlText w:val="%6."/>
+      <w:lvlJc w:val="right"/>
+      <w:pPr>
+        <w:ind w:left="4680" w:hanging="180"/>
+      </w:pPr>
+    </w:lvl>
+    <w:lvl w:ilvl="6" w:tplc="0816000F" w:tentative="1">
+      <w:start w:val="1"/>
+      <w:numFmt w:val="decimal"/>
+      <w:lvlText w:val="%7."/>
+      <w:lvlJc w:val="left"/>
+      <w:pPr>
+        <w:ind w:left="5400" w:hanging="360"/>
+      </w:pPr>
+    </w:lvl>
+    <w:lvl w:ilvl="7" w:tplc="08160019" w:tentative="1">
+      <w:start w:val="1"/>
+      <w:numFmt w:val="lowerLetter"/>
+      <w:lvlText w:val="%8."/>
+      <w:lvlJc w:val="left"/>
+      <w:pPr>
+        <w:ind w:left="6120" w:hanging="360"/>
+      </w:pPr>
+    </w:lvl>
+    <w:lvl w:ilvl="8" w:tplc="0816001B" w:tentative="1">
+      <w:start w:val="1"/>
+      <w:numFmt w:val="lowerRoman"/>
+      <w:lvlText w:val="%9."/>
+      <w:lvlJc w:val="right"/>
+      <w:pPr>
+        <w:ind w:left="6840" w:hanging="180"/>
+      </w:pPr>
+    </w:lvl>
+  </w:abstractNum>
+  <w:abstractNum w:abstractNumId="13" w15:restartNumberingAfterBreak="0">
+    <w:nsid w:val="6A4C2974"/>
+    <w:multiLevelType w:val="hybridMultilevel"/>
+    <w:tmpl w:val="E4D0AAEC"/>
+    <w:lvl w:ilvl="0" w:tplc="9EB4D960">
+      <w:start w:val="1"/>
+      <w:numFmt w:val="lowerLetter"/>
+      <w:lvlText w:val="%1)"/>
+      <w:lvlJc w:val="left"/>
+      <w:pPr>
+        <w:ind w:left="1440" w:hanging="360"/>
+      </w:pPr>
+      <w:rPr>
+        <w:b/>
+        <w:bCs/>
+      </w:rPr>
+    </w:lvl>
+    <w:lvl w:ilvl="1" w:tplc="08160019" w:tentative="1">
+      <w:start w:val="1"/>
+      <w:numFmt w:val="lowerLetter"/>
+      <w:lvlText w:val="%2."/>
+      <w:lvlJc w:val="left"/>
+      <w:pPr>
+        <w:ind w:left="2160" w:hanging="360"/>
+      </w:pPr>
+    </w:lvl>
+    <w:lvl w:ilvl="2" w:tplc="0816001B" w:tentative="1">
+      <w:start w:val="1"/>
+      <w:numFmt w:val="lowerRoman"/>
+      <w:lvlText w:val="%3."/>
+      <w:lvlJc w:val="right"/>
+      <w:pPr>
+        <w:ind w:left="2880" w:hanging="180"/>
+      </w:pPr>
+    </w:lvl>
+    <w:lvl w:ilvl="3" w:tplc="0816000F" w:tentative="1">
+      <w:start w:val="1"/>
+      <w:numFmt w:val="decimal"/>
+      <w:lvlText w:val="%4."/>
+      <w:lvlJc w:val="left"/>
+      <w:pPr>
+        <w:ind w:left="3600" w:hanging="360"/>
+      </w:pPr>
+    </w:lvl>
+    <w:lvl w:ilvl="4" w:tplc="08160019" w:tentative="1">
+      <w:start w:val="1"/>
+      <w:numFmt w:val="lowerLetter"/>
+      <w:lvlText w:val="%5."/>
+      <w:lvlJc w:val="left"/>
+      <w:pPr>
+        <w:ind w:left="4320" w:hanging="360"/>
+      </w:pPr>
+    </w:lvl>
+    <w:lvl w:ilvl="5" w:tplc="0816001B" w:tentative="1">
+      <w:start w:val="1"/>
+      <w:numFmt w:val="lowerRoman"/>
+      <w:lvlText w:val="%6."/>
+      <w:lvlJc w:val="right"/>
+      <w:pPr>
+        <w:ind w:left="5040" w:hanging="180"/>
+      </w:pPr>
+    </w:lvl>
+    <w:lvl w:ilvl="6" w:tplc="0816000F" w:tentative="1">
+      <w:start w:val="1"/>
+      <w:numFmt w:val="decimal"/>
+      <w:lvlText w:val="%7."/>
+      <w:lvlJc w:val="left"/>
+      <w:pPr>
+        <w:ind w:left="5760" w:hanging="360"/>
+      </w:pPr>
+    </w:lvl>
+    <w:lvl w:ilvl="7" w:tplc="08160019" w:tentative="1">
+      <w:start w:val="1"/>
+      <w:numFmt w:val="lowerLetter"/>
+      <w:lvlText w:val="%8."/>
+      <w:lvlJc w:val="left"/>
+      <w:pPr>
+        <w:ind w:left="6480" w:hanging="360"/>
+      </w:pPr>
+    </w:lvl>
+    <w:lvl w:ilvl="8" w:tplc="0816001B" w:tentative="1">
+      <w:start w:val="1"/>
+      <w:numFmt w:val="lowerRoman"/>
+      <w:lvlText w:val="%9."/>
+      <w:lvlJc w:val="right"/>
+      <w:pPr>
+        <w:ind w:left="7200" w:hanging="180"/>
+      </w:pPr>
+    </w:lvl>
+  </w:abstractNum>
+  <w:abstractNum w:abstractNumId="14" w15:restartNumberingAfterBreak="0">
+    <w:nsid w:val="725D23AF"/>
+    <w:multiLevelType w:val="hybridMultilevel"/>
+    <w:tmpl w:val="228CD99C"/>
+    <w:lvl w:ilvl="0" w:tplc="DA0CAA64">
+      <w:start w:val="1"/>
+      <w:numFmt w:val="decimal"/>
+      <w:lvlText w:val="%1."/>
+      <w:lvlJc w:val="left"/>
+      <w:pPr>
+        <w:ind w:left="720" w:hanging="360"/>
+      </w:pPr>
+      <w:rPr>
+        <w:b/>
+        <w:bCs/>
+      </w:rPr>
+    </w:lvl>
+    <w:lvl w:ilvl="1" w:tplc="08160019" w:tentative="1">
+      <w:start w:val="1"/>
+      <w:numFmt w:val="lowerLetter"/>
+      <w:lvlText w:val="%2."/>
+      <w:lvlJc w:val="left"/>
+      <w:pPr>
+        <w:ind w:left="1440" w:hanging="360"/>
+      </w:pPr>
+    </w:lvl>
+    <w:lvl w:ilvl="2" w:tplc="0816001B" w:tentative="1">
+      <w:start w:val="1"/>
+      <w:numFmt w:val="lowerRoman"/>
+      <w:lvlText w:val="%3."/>
+      <w:lvlJc w:val="right"/>
+      <w:pPr>
+        <w:ind w:left="2160" w:hanging="180"/>
+      </w:pPr>
+    </w:lvl>
+    <w:lvl w:ilvl="3" w:tplc="0816000F" w:tentative="1">
+      <w:start w:val="1"/>
+      <w:numFmt w:val="decimal"/>
+      <w:lvlText w:val="%4."/>
+      <w:lvlJc w:val="left"/>
+      <w:pPr>
+        <w:ind w:left="2880" w:hanging="360"/>
+      </w:pPr>
+    </w:lvl>
+    <w:lvl w:ilvl="4" w:tplc="08160019" w:tentative="1">
+      <w:start w:val="1"/>
+      <w:numFmt w:val="lowerLetter"/>
+      <w:lvlText w:val="%5."/>
+      <w:lvlJc w:val="left"/>
+      <w:pPr>
+        <w:ind w:left="3600" w:hanging="360"/>
+      </w:pPr>
+    </w:lvl>
+    <w:lvl w:ilvl="5" w:tplc="0816001B" w:tentative="1">
+      <w:start w:val="1"/>
+      <w:numFmt w:val="lowerRoman"/>
+      <w:lvlText w:val="%6."/>
+      <w:lvlJc w:val="right"/>
+      <w:pPr>
+        <w:ind w:left="4320" w:hanging="180"/>
+      </w:pPr>
+    </w:lvl>
+    <w:lvl w:ilvl="6" w:tplc="0816000F" w:tentative="1">
+      <w:start w:val="1"/>
+      <w:numFmt w:val="decimal"/>
+      <w:lvlText w:val="%7."/>
+      <w:lvlJc w:val="left"/>
+      <w:pPr>
+        <w:ind w:left="5040" w:hanging="360"/>
+      </w:pPr>
+    </w:lvl>
+    <w:lvl w:ilvl="7" w:tplc="08160019" w:tentative="1">
+      <w:start w:val="1"/>
+      <w:numFmt w:val="lowerLetter"/>
+      <w:lvlText w:val="%8."/>
+      <w:lvlJc w:val="left"/>
+      <w:pPr>
+        <w:ind w:left="5760" w:hanging="360"/>
+      </w:pPr>
+    </w:lvl>
+    <w:lvl w:ilvl="8" w:tplc="0816001B" w:tentative="1">
+      <w:start w:val="1"/>
+      <w:numFmt w:val="lowerRoman"/>
+      <w:lvlText w:val="%9."/>
+      <w:lvlJc w:val="right"/>
+      <w:pPr>
+        <w:ind w:left="6480" w:hanging="180"/>
+      </w:pPr>
+    </w:lvl>
+  </w:abstractNum>
+  <w:abstractNum w:abstractNumId="15" w15:restartNumberingAfterBreak="0">
+    <w:nsid w:val="79477B8F"/>
+    <w:multiLevelType w:val="hybridMultilevel"/>
+    <w:tmpl w:val="6ED41D02"/>
+    <w:lvl w:ilvl="0" w:tplc="0816000D">
+      <w:start w:val="1"/>
+      <w:numFmt w:val="bullet"/>
+      <w:lvlText w:val=""/>
+      <w:lvlJc w:val="left"/>
+      <w:pPr>
+        <w:ind w:left="720" w:hanging="360"/>
+      </w:pPr>
+      <w:rPr>
+        <w:rFonts w:ascii="Wingdings" w:hAnsi="Wingdings" w:hint="default"/>
+        <w:b/>
+        <w:bCs/>
+      </w:rPr>
+    </w:lvl>
+    <w:lvl w:ilvl="1" w:tplc="08160003" w:tentative="1">
+      <w:start w:val="1"/>
+      <w:numFmt w:val="bullet"/>
+      <w:lvlText w:val="o"/>
+      <w:lvlJc w:val="left"/>
+      <w:pPr>
+        <w:ind w:left="1440" w:hanging="360"/>
+      </w:pPr>
+      <w:rPr>
+        <w:rFonts w:ascii="Courier New" w:hAnsi="Courier New" w:cs="Courier New" w:hint="default"/>
+      </w:rPr>
+    </w:lvl>
+    <w:lvl w:ilvl="2" w:tplc="08160005" w:tentative="1">
+      <w:start w:val="1"/>
+      <w:numFmt w:val="bullet"/>
+      <w:lvlText w:val=""/>
+      <w:lvlJc w:val="left"/>
+      <w:pPr>
+        <w:ind w:left="2160" w:hanging="360"/>
+      </w:pPr>
+      <w:rPr>
+        <w:rFonts w:ascii="Wingdings" w:hAnsi="Wingdings" w:hint="default"/>
+      </w:rPr>
+    </w:lvl>
+    <w:lvl w:ilvl="3" w:tplc="08160001" w:tentative="1">
+      <w:start w:val="1"/>
+      <w:numFmt w:val="bullet"/>
+      <w:lvlText w:val=""/>
+      <w:lvlJc w:val="left"/>
+      <w:pPr>
+        <w:ind w:left="2880" w:hanging="360"/>
+      </w:pPr>
+      <w:rPr>
+        <w:rFonts w:ascii="Symbol" w:hAnsi="Symbol" w:hint="default"/>
+      </w:rPr>
+    </w:lvl>
+    <w:lvl w:ilvl="4" w:tplc="08160003" w:tentative="1">
+      <w:start w:val="1"/>
+      <w:numFmt w:val="bullet"/>
+      <w:lvlText w:val="o"/>
+      <w:lvlJc w:val="left"/>
+      <w:pPr>
+        <w:ind w:left="3600" w:hanging="360"/>
+      </w:pPr>
+      <w:rPr>
+        <w:rFonts w:ascii="Courier New" w:hAnsi="Courier New" w:cs="Courier New" w:hint="default"/>
+      </w:rPr>
+    </w:lvl>
+    <w:lvl w:ilvl="5" w:tplc="08160005" w:tentative="1">
+      <w:start w:val="1"/>
+      <w:numFmt w:val="bullet"/>
+      <w:lvlText w:val=""/>
+      <w:lvlJc w:val="left"/>
+      <w:pPr>
+        <w:ind w:left="4320" w:hanging="360"/>
+      </w:pPr>
+      <w:rPr>
+        <w:rFonts w:ascii="Wingdings" w:hAnsi="Wingdings" w:hint="default"/>
+      </w:rPr>
+    </w:lvl>
+    <w:lvl w:ilvl="6" w:tplc="08160001" w:tentative="1">
+      <w:start w:val="1"/>
+      <w:numFmt w:val="bullet"/>
+      <w:lvlText w:val=""/>
+      <w:lvlJc w:val="left"/>
+      <w:pPr>
+        <w:ind w:left="5040" w:hanging="360"/>
+      </w:pPr>
+      <w:rPr>
+        <w:rFonts w:ascii="Symbol" w:hAnsi="Symbol" w:hint="default"/>
+      </w:rPr>
+    </w:lvl>
+    <w:lvl w:ilvl="7" w:tplc="08160003" w:tentative="1">
+      <w:start w:val="1"/>
+      <w:numFmt w:val="bullet"/>
+      <w:lvlText w:val="o"/>
+      <w:lvlJc w:val="left"/>
+      <w:pPr>
+        <w:ind w:left="5760" w:hanging="360"/>
+      </w:pPr>
+      <w:rPr>
+        <w:rFonts w:ascii="Courier New" w:hAnsi="Courier New" w:cs="Courier New" w:hint="default"/>
+      </w:rPr>
+    </w:lvl>
+    <w:lvl w:ilvl="8" w:tplc="08160005" w:tentative="1">
+      <w:start w:val="1"/>
+      <w:numFmt w:val="bullet"/>
+      <w:lvlText w:val=""/>
+      <w:lvlJc w:val="left"/>
+      <w:pPr>
+        <w:ind w:left="6480" w:hanging="360"/>
+      </w:pPr>
+      <w:rPr>
+        <w:rFonts w:ascii="Wingdings" w:hAnsi="Wingdings" w:hint="default"/>
+      </w:rPr>
+    </w:lvl>
+  </w:abstractNum>
+  <w:abstractNum w:abstractNumId="16" w15:restartNumberingAfterBreak="0">
+    <w:nsid w:val="7E850F53"/>
+    <w:multiLevelType w:val="hybridMultilevel"/>
+    <w:tmpl w:val="8A8479E2"/>
+    <w:lvl w:ilvl="0" w:tplc="0816000F">
+      <w:start w:val="1"/>
+      <w:numFmt w:val="decimal"/>
+      <w:lvlText w:val="%1."/>
+      <w:lvlJc w:val="left"/>
+      <w:pPr>
+        <w:ind w:left="720" w:hanging="360"/>
+      </w:pPr>
+    </w:lvl>
+    <w:lvl w:ilvl="1" w:tplc="08160019" w:tentative="1">
+      <w:start w:val="1"/>
+      <w:numFmt w:val="lowerLetter"/>
+      <w:lvlText w:val="%2."/>
+      <w:lvlJc w:val="left"/>
+      <w:pPr>
+        <w:ind w:left="1440" w:hanging="360"/>
+      </w:pPr>
+    </w:lvl>
+    <w:lvl w:ilvl="2" w:tplc="0816001B" w:tentative="1">
+      <w:start w:val="1"/>
+      <w:numFmt w:val="lowerRoman"/>
+      <w:lvlText w:val="%3."/>
+      <w:lvlJc w:val="right"/>
+      <w:pPr>
+        <w:ind w:left="2160" w:hanging="180"/>
+      </w:pPr>
+    </w:lvl>
+    <w:lvl w:ilvl="3" w:tplc="0816000F" w:tentative="1">
+      <w:start w:val="1"/>
+      <w:numFmt w:val="decimal"/>
+      <w:lvlText w:val="%4."/>
+      <w:lvlJc w:val="left"/>
+      <w:pPr>
+        <w:ind w:left="2880" w:hanging="360"/>
+      </w:pPr>
+    </w:lvl>
+    <w:lvl w:ilvl="4" w:tplc="08160019" w:tentative="1">
+      <w:start w:val="1"/>
+      <w:numFmt w:val="lowerLetter"/>
+      <w:lvlText w:val="%5."/>
+      <w:lvlJc w:val="left"/>
+      <w:pPr>
+        <w:ind w:left="3600" w:hanging="360"/>
+      </w:pPr>
+    </w:lvl>
+    <w:lvl w:ilvl="5" w:tplc="0816001B" w:tentative="1">
+      <w:start w:val="1"/>
+      <w:numFmt w:val="lowerRoman"/>
+      <w:lvlText w:val="%6."/>
+      <w:lvlJc w:val="right"/>
+      <w:pPr>
+        <w:ind w:left="4320" w:hanging="180"/>
+      </w:pPr>
+    </w:lvl>
+    <w:lvl w:ilvl="6" w:tplc="0816000F" w:tentative="1">
+      <w:start w:val="1"/>
+      <w:numFmt w:val="decimal"/>
+      <w:lvlText w:val="%7."/>
+      <w:lvlJc w:val="left"/>
+      <w:pPr>
+        <w:ind w:left="5040" w:hanging="360"/>
+      </w:pPr>
+    </w:lvl>
+    <w:lvl w:ilvl="7" w:tplc="08160019" w:tentative="1">
+      <w:start w:val="1"/>
+      <w:numFmt w:val="lowerLetter"/>
+      <w:lvlText w:val="%8."/>
+      <w:lvlJc w:val="left"/>
+      <w:pPr>
+        <w:ind w:left="5760" w:hanging="360"/>
+      </w:pPr>
+    </w:lvl>
+    <w:lvl w:ilvl="8" w:tplc="0816001B" w:tentative="1">
+      <w:start w:val="1"/>
+      <w:numFmt w:val="lowerRoman"/>
+      <w:lvlText w:val="%9."/>
+      <w:lvlJc w:val="right"/>
+      <w:pPr>
+        <w:ind w:left="6480" w:hanging="180"/>
+      </w:pPr>
+    </w:lvl>
+  </w:abstractNum>
   <w:num w:numId="1">
-    <w:abstractNumId w:val="1"/>
+    <w:abstractNumId w:val="2"/>
   </w:num>
   <w:num w:numId="2">
     <w:abstractNumId w:val="0"/>
   </w:num>
   <w:num w:numId="3">
-    <w:abstractNumId w:val="2"/>
+    <w:abstractNumId w:val="9"/>
+  </w:num>
+  <w:num w:numId="4">
+    <w:abstractNumId w:val="14"/>
+  </w:num>
+  <w:num w:numId="5">
+    <w:abstractNumId w:val="5"/>
+  </w:num>
+  <w:num w:numId="6">
+    <w:abstractNumId w:val="10"/>
+  </w:num>
+  <w:num w:numId="7">
+    <w:abstractNumId w:val="4"/>
+  </w:num>
+  <w:num w:numId="8">
+    <w:abstractNumId w:val="16"/>
+  </w:num>
+  <w:num w:numId="9">
+    <w:abstractNumId w:val="6"/>
+  </w:num>
+  <w:num w:numId="10">
+    <w:abstractNumId w:val="11"/>
+  </w:num>
+  <w:num w:numId="11">
+    <w:abstractNumId w:val="12"/>
+  </w:num>
+  <w:num w:numId="12">
+    <w:abstractNumId w:val="13"/>
+  </w:num>
+  <w:num w:numId="13">
+    <w:abstractNumId w:val="8"/>
+  </w:num>
+  <w:num w:numId="14">
+    <w:abstractNumId w:val="1"/>
+  </w:num>
+  <w:num w:numId="15">
+    <w:abstractNumId w:val="3"/>
+  </w:num>
+  <w:num w:numId="16">
+    <w:abstractNumId w:val="7"/>
+  </w:num>
+  <w:num w:numId="17">
+    <w:abstractNumId w:val="15"/>
   </w:num>
 </w:numbering>
 </file>
 
 <file path=word/styles.xml><?xml version="1.0" encoding="utf-8"?>
-<w:styles xmlns:mc="http://schemas.openxmlformats.org/markup-compatibility/2006" xmlns:r="http://schemas.openxmlformats.org/officeDocument/2006/relationships" xmlns:w="http://schemas.openxmlformats.org/wordprocessingml/2006/main" xmlns:w14="http://schemas.microsoft.com/office/word/2010/wordml" xmlns:w15="http://schemas.microsoft.com/office/word/2012/wordml" xmlns:w16cid="http://schemas.microsoft.com/office/word/2016/wordml/cid" xmlns:w16se="http://schemas.microsoft.com/office/word/2015/wordml/symex" mc:Ignorable="w14 w15 w16se w16cid">
+<w:styles xmlns:mc="http://schemas.openxmlformats.org/markup-compatibility/2006" xmlns:r="http://schemas.openxmlformats.org/officeDocument/2006/relationships" xmlns:w="http://schemas.openxmlformats.org/wordprocessingml/2006/main" xmlns:w14="http://schemas.microsoft.com/office/word/2010/wordml" xmlns:w15="http://schemas.microsoft.com/office/word/2012/wordml" xmlns:w16cex="http://schemas.microsoft.com/office/word/2018/wordml/cex" xmlns:w16cid="http://schemas.microsoft.com/office/word/2016/wordml/cid" xmlns:w16="http://schemas.microsoft.com/office/word/2018/wordml" xmlns:w16se="http://schemas.microsoft.com/office/word/2015/wordml/symex" mc:Ignorable="w14 w15 w16se w16cid w16 w16cex">
   <w:docDefaults>
     <w:rPrDefault>
       <w:rPr>
@@ -2863,4 +4506,16 @@
     </a:ext>
   </a:extLst>
 </a:theme>
+</file>
+
+<file path=customXml/item1.xml><?xml version="1.0" encoding="utf-8"?>
+<b:Sources xmlns:b="http://schemas.openxmlformats.org/officeDocument/2006/bibliography" xmlns="http://schemas.openxmlformats.org/officeDocument/2006/bibliography" SelectedStyle="\ABNT_Author.XSL" StyleName="ABNT NBR 6023:2002*" Version="10"/>
+</file>
+
+<file path=customXml/itemProps1.xml><?xml version="1.0" encoding="utf-8"?>
+<ds:datastoreItem xmlns:ds="http://schemas.openxmlformats.org/officeDocument/2006/customXml" ds:itemID="{6AB1A960-A29F-446D-9C00-90DA5AAB1ACB}">
+  <ds:schemaRefs>
+    <ds:schemaRef ds:uri="http://schemas.openxmlformats.org/officeDocument/2006/bibliography"/>
+  </ds:schemaRefs>
+</ds:datastoreItem>
 </file>
</xml_diff>